<commit_message>
Updated instructions and Sorter pipe
</commit_message>
<xml_diff>
--- a/Instructions.docx
+++ b/Instructions.docx
@@ -31,49 +31,21 @@
         <w:rPr>
           <w:highlight w:val="yellow"/>
         </w:rPr>
-        <w:t xml:space="preserve">[link to </w:t>
-      </w:r>
-      <w:proofErr w:type="spellStart"/>
+        <w:t>[link to github repo]</w:t>
+      </w:r>
+      <w:r>
+        <w:t xml:space="preserve">. </w:t>
+      </w:r>
+    </w:p>
+    <w:p>
+      <w:r>
+        <w:t xml:space="preserve">Also available is the video build series at: </w:t>
+      </w:r>
       <w:r>
         <w:rPr>
           <w:highlight w:val="yellow"/>
         </w:rPr>
-        <w:t>github</w:t>
-      </w:r>
-      <w:proofErr w:type="spellEnd"/>
-      <w:r>
-        <w:rPr>
-          <w:highlight w:val="yellow"/>
-        </w:rPr>
-        <w:t xml:space="preserve"> repo]</w:t>
-      </w:r>
-      <w:r>
-        <w:t xml:space="preserve">. </w:t>
-      </w:r>
-    </w:p>
-    <w:p>
-      <w:r>
-        <w:t xml:space="preserve">Also available is the video build series at: </w:t>
-      </w:r>
-      <w:r>
-        <w:rPr>
-          <w:highlight w:val="yellow"/>
-        </w:rPr>
-        <w:t xml:space="preserve">[link to </w:t>
-      </w:r>
-      <w:proofErr w:type="spellStart"/>
-      <w:r>
-        <w:rPr>
-          <w:highlight w:val="yellow"/>
-        </w:rPr>
-        <w:t>youtube</w:t>
-      </w:r>
-      <w:proofErr w:type="spellEnd"/>
-      <w:r>
-        <w:rPr>
-          <w:highlight w:val="yellow"/>
-        </w:rPr>
-        <w:t xml:space="preserve"> playlist]</w:t>
+        <w:t>[link to youtube playlist]</w:t>
       </w:r>
     </w:p>
     <w:p>
@@ -125,15 +97,7 @@
         </w:numPr>
       </w:pPr>
       <w:r>
-        <w:t xml:space="preserve">Processor must support AVX instructions (AVX, AVX2, </w:t>
-      </w:r>
-      <w:proofErr w:type="spellStart"/>
-      <w:r>
-        <w:t>etc</w:t>
-      </w:r>
-      <w:proofErr w:type="spellEnd"/>
-      <w:r>
-        <w:t>)</w:t>
+        <w:t>Processor must support AVX instructions (AVX, AVX2, etc)</w:t>
       </w:r>
       <w:r>
         <w:t xml:space="preserve">. Most processors made after 2015 support it. Most Celeron and Atom processors do not support AVX instructions. </w:t>
@@ -675,13 +639,8 @@
       <w:r>
         <w:t>-</w:t>
       </w:r>
-      <w:proofErr w:type="gramStart"/>
-      <w:r>
-        <w:t>Opaque  White</w:t>
-      </w:r>
-      <w:proofErr w:type="gramEnd"/>
-      <w:r>
-        <w:t xml:space="preserve"> PLA. </w:t>
+      <w:r>
+        <w:t xml:space="preserve">Opaque  White PLA. </w:t>
       </w:r>
     </w:p>
     <w:p>
@@ -708,15 +667,7 @@
         <w:t xml:space="preserve">it is recommended to print the wheel with the bottom (non-geared side) down. </w:t>
       </w:r>
       <w:r>
-        <w:t xml:space="preserve">If you are printing to a smooth glass bed, this may result in a very shiny bottom on the part and you will need to “scuff” it with some light </w:t>
-      </w:r>
-      <w:proofErr w:type="gramStart"/>
-      <w:r>
-        <w:t>sandpaper  300</w:t>
-      </w:r>
-      <w:proofErr w:type="gramEnd"/>
-      <w:r>
-        <w:t xml:space="preserve">-400 grid to avoid reflections from the camera backlight. </w:t>
+        <w:t xml:space="preserve">If you are printing to a smooth glass bed, this may result in a very shiny bottom on the part and you will need to “scuff” it with some light sandpaper  300-400 grid to avoid reflections from the camera backlight. </w:t>
       </w:r>
       <w:r>
         <w:t xml:space="preserve">Using print base with a matte texture is recommended. </w:t>
@@ -938,6 +889,1051 @@
         <w:t>the color of your choosing.</w:t>
       </w:r>
     </w:p>
+    <w:p/>
+    <w:p>
+      <w:pPr>
+        <w:pStyle w:val="Heading2"/>
+      </w:pPr>
+      <w:r>
+        <w:t>Assembling the Classifier</w:t>
+      </w:r>
+    </w:p>
+    <w:p>
+      <w:r>
+        <w:t>[TBD]</w:t>
+      </w:r>
+    </w:p>
+    <w:p>
+      <w:pPr>
+        <w:pStyle w:val="Heading1"/>
+      </w:pPr>
+      <w:r>
+        <w:t>Sorter Assembly</w:t>
+      </w:r>
+    </w:p>
+    <w:p>
+      <w:r>
+        <w:t>[TBD]</w:t>
+      </w:r>
+    </w:p>
+    <w:p>
+      <w:pPr>
+        <w:pStyle w:val="Heading1"/>
+      </w:pPr>
+      <w:r>
+        <w:t>Electronics and Enclosure Assembly</w:t>
+      </w:r>
+    </w:p>
+    <w:p>
+      <w:pPr>
+        <w:pStyle w:val="Heading2"/>
+      </w:pPr>
+      <w:r>
+        <w:t xml:space="preserve">Printing the </w:t>
+      </w:r>
+      <w:r>
+        <w:t>Enclosure</w:t>
+      </w:r>
+      <w:r>
+        <w:t xml:space="preserve"> Models – General Settings</w:t>
+      </w:r>
+    </w:p>
+    <w:p>
+      <w:r>
+        <w:t xml:space="preserve">The electronics enclosures can be printed in any </w:t>
+      </w:r>
+      <w:r>
+        <w:t xml:space="preserve">material </w:t>
+      </w:r>
+      <w:r>
+        <w:t xml:space="preserve">and color </w:t>
+      </w:r>
+      <w:r>
+        <w:t>of your choosing. This is entirely personal preference</w:t>
+      </w:r>
+      <w:r>
+        <w:t xml:space="preserve"> and I make no recommendations here.</w:t>
+      </w:r>
+    </w:p>
+    <w:p>
+      <w:pPr>
+        <w:pStyle w:val="Heading4"/>
+      </w:pPr>
+      <w:r>
+        <w:lastRenderedPageBreak/>
+        <w:t xml:space="preserve">Enclosure </w:t>
+      </w:r>
+      <w:r>
+        <w:t xml:space="preserve"> – </w:t>
+      </w:r>
+      <w:r>
+        <w:t>Box</w:t>
+      </w:r>
+    </w:p>
+    <w:p>
+      <w:r>
+        <w:t xml:space="preserve">This box houses the electronics. As long as it is printed to spec, it should match up to existing Arduino uno holes. </w:t>
+      </w:r>
+      <w:r>
+        <w:t xml:space="preserve">It is recommended that you should use a support angle of 88 degrees. </w:t>
+      </w:r>
+      <w:r>
+        <w:t xml:space="preserve">The only support area needed is the USB hole. </w:t>
+      </w:r>
+    </w:p>
+    <w:p>
+      <w:pPr>
+        <w:pStyle w:val="Heading4"/>
+      </w:pPr>
+      <w:r>
+        <w:t>Enclosure  – Lid</w:t>
+      </w:r>
+    </w:p>
+    <w:p>
+      <w:r>
+        <w:t xml:space="preserve">Recommend to print along with the box </w:t>
+      </w:r>
+      <w:r>
+        <w:t xml:space="preserve">with the same material so after accounting for shrinkage, everything works. </w:t>
+      </w:r>
+    </w:p>
+    <w:p>
+      <w:pPr>
+        <w:pStyle w:val="Heading2"/>
+      </w:pPr>
+    </w:p>
+    <w:p>
+      <w:pPr>
+        <w:pStyle w:val="Heading2"/>
+      </w:pPr>
+      <w:r>
+        <w:t>Electronics Assembly</w:t>
+      </w:r>
+    </w:p>
+    <w:p>
+      <w:r>
+        <w:t>Refer to the</w:t>
+      </w:r>
+      <w:r>
+        <w:t xml:space="preserve"> </w:t>
+      </w:r>
+      <w:hyperlink w:anchor="_Classifier_Parts" w:history="1">
+        <w:r>
+          <w:rPr>
+            <w:rStyle w:val="Hyperlink"/>
+          </w:rPr>
+          <w:t>Parts List</w:t>
+        </w:r>
+      </w:hyperlink>
+      <w:r>
+        <w:t xml:space="preserve"> section below for the list parts </w:t>
+      </w:r>
+      <w:r>
+        <w:t xml:space="preserve">and resources to acquire the </w:t>
+      </w:r>
+      <w:r>
+        <w:t xml:space="preserve">needed </w:t>
+      </w:r>
+      <w:r>
+        <w:t xml:space="preserve">components </w:t>
+      </w:r>
+      <w:r>
+        <w:t xml:space="preserve">to </w:t>
+      </w:r>
+      <w:r>
+        <w:t>complete this project</w:t>
+      </w:r>
+    </w:p>
+    <w:p/>
+    <w:p>
+      <w:pPr>
+        <w:rPr>
+          <w:b/>
+          <w:bCs/>
+        </w:rPr>
+      </w:pPr>
+      <w:r>
+        <w:rPr>
+          <w:b/>
+          <w:bCs/>
+        </w:rPr>
+        <w:t>QUICK STEPS</w:t>
+      </w:r>
+    </w:p>
+    <w:p>
+      <w:pPr>
+        <w:pStyle w:val="ListParagraph"/>
+        <w:numPr>
+          <w:ilvl w:val="0"/>
+          <w:numId w:val="13"/>
+        </w:numPr>
+      </w:pPr>
+      <w:r>
+        <w:t xml:space="preserve">Install </w:t>
+      </w:r>
+      <w:r>
+        <w:t xml:space="preserve">40mm Fan </w:t>
+      </w:r>
+    </w:p>
+    <w:p>
+      <w:pPr>
+        <w:pStyle w:val="ListParagraph"/>
+        <w:numPr>
+          <w:ilvl w:val="0"/>
+          <w:numId w:val="13"/>
+        </w:numPr>
+      </w:pPr>
+      <w:r>
+        <w:t>Install PWM Dimmer</w:t>
+      </w:r>
+      <w:r>
+        <w:t xml:space="preserve"> with 4.7K resistor.</w:t>
+      </w:r>
+    </w:p>
+    <w:p>
+      <w:pPr>
+        <w:pStyle w:val="ListParagraph"/>
+        <w:numPr>
+          <w:ilvl w:val="0"/>
+          <w:numId w:val="13"/>
+        </w:numPr>
+      </w:pPr>
+      <w:r>
+        <w:t xml:space="preserve">Install </w:t>
+      </w:r>
+      <w:r>
+        <w:t>12v Jack</w:t>
+      </w:r>
+    </w:p>
+    <w:p>
+      <w:pPr>
+        <w:pStyle w:val="ListParagraph"/>
+        <w:numPr>
+          <w:ilvl w:val="0"/>
+          <w:numId w:val="13"/>
+        </w:numPr>
+      </w:pPr>
+      <w:r>
+        <w:t xml:space="preserve">Install </w:t>
+      </w:r>
+      <w:r>
+        <w:t>Power switch</w:t>
+      </w:r>
+    </w:p>
+    <w:p>
+      <w:pPr>
+        <w:pStyle w:val="ListParagraph"/>
+        <w:numPr>
+          <w:ilvl w:val="0"/>
+          <w:numId w:val="13"/>
+        </w:numPr>
+      </w:pPr>
+      <w:r>
+        <w:t>Install Arduino Uno</w:t>
+      </w:r>
+    </w:p>
+    <w:p>
+      <w:pPr>
+        <w:pStyle w:val="ListParagraph"/>
+        <w:numPr>
+          <w:ilvl w:val="0"/>
+          <w:numId w:val="13"/>
+        </w:numPr>
+      </w:pPr>
+      <w:r>
+        <w:t>Install Motor Shield</w:t>
+      </w:r>
+    </w:p>
+    <w:p>
+      <w:pPr>
+        <w:pStyle w:val="ListParagraph"/>
+        <w:numPr>
+          <w:ilvl w:val="0"/>
+          <w:numId w:val="13"/>
+        </w:numPr>
+      </w:pPr>
+      <w:r>
+        <w:t>Connect all 12v power lines and ground</w:t>
+      </w:r>
+    </w:p>
+    <w:p>
+      <w:pPr>
+        <w:pStyle w:val="ListParagraph"/>
+        <w:numPr>
+          <w:ilvl w:val="1"/>
+          <w:numId w:val="13"/>
+        </w:numPr>
+      </w:pPr>
+      <w:r>
+        <w:t>Arduino Shield</w:t>
+      </w:r>
+    </w:p>
+    <w:p>
+      <w:pPr>
+        <w:pStyle w:val="ListParagraph"/>
+        <w:numPr>
+          <w:ilvl w:val="1"/>
+          <w:numId w:val="13"/>
+        </w:numPr>
+      </w:pPr>
+      <w:r>
+        <w:t>Dimmer</w:t>
+      </w:r>
+    </w:p>
+    <w:p>
+      <w:pPr>
+        <w:pStyle w:val="ListParagraph"/>
+        <w:numPr>
+          <w:ilvl w:val="1"/>
+          <w:numId w:val="13"/>
+        </w:numPr>
+      </w:pPr>
+      <w:r>
+        <w:t>Fan</w:t>
+      </w:r>
+    </w:p>
+    <w:p>
+      <w:pPr>
+        <w:pStyle w:val="ListParagraph"/>
+        <w:numPr>
+          <w:ilvl w:val="1"/>
+          <w:numId w:val="13"/>
+        </w:numPr>
+      </w:pPr>
+      <w:r>
+        <w:t>Drop Sensor</w:t>
+      </w:r>
+    </w:p>
+    <w:p>
+      <w:pPr>
+        <w:pStyle w:val="ListParagraph"/>
+        <w:numPr>
+          <w:ilvl w:val="1"/>
+          <w:numId w:val="13"/>
+        </w:numPr>
+      </w:pPr>
+      <w:r>
+        <w:t>Wires for Camera Fan</w:t>
+      </w:r>
+    </w:p>
+    <w:p>
+      <w:pPr>
+        <w:pStyle w:val="ListParagraph"/>
+        <w:numPr>
+          <w:ilvl w:val="0"/>
+          <w:numId w:val="13"/>
+        </w:numPr>
+      </w:pPr>
+      <w:r>
+        <w:t>Attach motor cables to shield</w:t>
+      </w:r>
+    </w:p>
+    <w:p>
+      <w:pPr>
+        <w:pStyle w:val="ListParagraph"/>
+        <w:numPr>
+          <w:ilvl w:val="0"/>
+          <w:numId w:val="13"/>
+        </w:numPr>
+      </w:pPr>
+      <w:r>
+        <w:t>Add Motor controller to shield (TCM2209)</w:t>
+      </w:r>
+    </w:p>
+    <w:p>
+      <w:pPr>
+        <w:pStyle w:val="ListParagraph"/>
+        <w:numPr>
+          <w:ilvl w:val="0"/>
+          <w:numId w:val="13"/>
+        </w:numPr>
+      </w:pPr>
+      <w:r>
+        <w:t>A</w:t>
+      </w:r>
+      <w:r>
+        <w:t>djust Vref on motors</w:t>
+      </w:r>
+    </w:p>
+    <w:p>
+      <w:pPr>
+        <w:pStyle w:val="ListParagraph"/>
+        <w:numPr>
+          <w:ilvl w:val="0"/>
+          <w:numId w:val="13"/>
+        </w:numPr>
+      </w:pPr>
+      <w:r>
+        <w:t>Load Arduino code onto arduino</w:t>
+      </w:r>
+    </w:p>
+    <w:p/>
+    <w:p>
+      <w:r>
+        <w:t xml:space="preserve"> </w:t>
+      </w:r>
+    </w:p>
+    <w:p/>
+    <w:p>
+      <w:pPr>
+        <w:tabs>
+          <w:tab w:val="left" w:pos="3341"/>
+        </w:tabs>
+      </w:pPr>
+    </w:p>
+    <w:p>
+      <w:r>
+        <w:br w:type="page"/>
+      </w:r>
+    </w:p>
+    <w:p>
+      <w:pPr>
+        <w:pStyle w:val="Heading2"/>
+      </w:pPr>
+      <w:r>
+        <w:lastRenderedPageBreak/>
+        <w:t xml:space="preserve">Parts List </w:t>
+      </w:r>
+    </w:p>
+    <w:tbl>
+      <w:tblPr>
+        <w:tblStyle w:val="TableGrid"/>
+        <w:tblW w:w="0" w:type="auto"/>
+        <w:tblLook w:val="04A0" w:firstRow="1" w:lastRow="0" w:firstColumn="1" w:lastColumn="0" w:noHBand="0" w:noVBand="1"/>
+      </w:tblPr>
+      <w:tblGrid>
+        <w:gridCol w:w="4338"/>
+        <w:gridCol w:w="6678"/>
+      </w:tblGrid>
+      <w:tr>
+        <w:tc>
+          <w:tcPr>
+            <w:tcW w:w="4338" w:type="dxa"/>
+          </w:tcPr>
+          <w:p>
+            <w:pPr>
+              <w:pStyle w:val="Heading4"/>
+            </w:pPr>
+            <w:bookmarkStart w:id="13" w:name="_Classifier_Parts"/>
+            <w:bookmarkEnd w:id="13"/>
+            <w:r>
+              <w:t>Electronics and Enclosure</w:t>
+            </w:r>
+            <w:r>
+              <w:t xml:space="preserve"> Parts</w:t>
+            </w:r>
+          </w:p>
+        </w:tc>
+        <w:tc>
+          <w:tcPr>
+            <w:tcW w:w="6678" w:type="dxa"/>
+          </w:tcPr>
+          <w:p/>
+        </w:tc>
+      </w:tr>
+      <w:tr>
+        <w:tc>
+          <w:tcPr>
+            <w:tcW w:w="4338" w:type="dxa"/>
+          </w:tcPr>
+          <w:p>
+            <w:pPr>
+              <w:ind w:left="360"/>
+            </w:pPr>
+            <w:r>
+              <w:t>12v Jack</w:t>
+            </w:r>
+          </w:p>
+        </w:tc>
+        <w:tc>
+          <w:tcPr>
+            <w:tcW w:w="6678" w:type="dxa"/>
+          </w:tcPr>
+          <w:p>
+            <w:pPr>
+              <w:pStyle w:val="ListParagraph"/>
+              <w:numPr>
+                <w:ilvl w:val="0"/>
+                <w:numId w:val="9"/>
+              </w:numPr>
+            </w:pPr>
+            <w:hyperlink r:id="rId9" w:history="1">
+              <w:r>
+                <w:rPr>
+                  <w:rStyle w:val="Hyperlink"/>
+                </w:rPr>
+                <w:t>https://www.amazon.com/gp/product/B091PS6XQ4</w:t>
+              </w:r>
+            </w:hyperlink>
+          </w:p>
+          <w:p>
+            <w:pPr>
+              <w:pStyle w:val="ListParagraph"/>
+              <w:numPr>
+                <w:ilvl w:val="0"/>
+                <w:numId w:val="9"/>
+              </w:numPr>
+            </w:pPr>
+            <w:hyperlink r:id="rId10" w:history="1">
+              <w:r>
+                <w:rPr>
+                  <w:rStyle w:val="Hyperlink"/>
+                </w:rPr>
+                <w:t>https://www.amazon.com/gp/product/B07Y8KKSR1/</w:t>
+              </w:r>
+            </w:hyperlink>
+          </w:p>
+          <w:p/>
+        </w:tc>
+      </w:tr>
+      <w:tr>
+        <w:tc>
+          <w:tcPr>
+            <w:tcW w:w="4338" w:type="dxa"/>
+          </w:tcPr>
+          <w:p>
+            <w:pPr>
+              <w:ind w:left="360"/>
+            </w:pPr>
+            <w:r>
+              <w:t xml:space="preserve">12mm </w:t>
+            </w:r>
+            <w:r>
+              <w:t>Push button switch</w:t>
+            </w:r>
+          </w:p>
+        </w:tc>
+        <w:tc>
+          <w:tcPr>
+            <w:tcW w:w="6678" w:type="dxa"/>
+          </w:tcPr>
+          <w:p>
+            <w:pPr>
+              <w:pStyle w:val="ListParagraph"/>
+              <w:numPr>
+                <w:ilvl w:val="0"/>
+                <w:numId w:val="8"/>
+              </w:numPr>
+            </w:pPr>
+            <w:hyperlink r:id="rId11" w:history="1">
+              <w:r>
+                <w:rPr>
+                  <w:rStyle w:val="Hyperlink"/>
+                </w:rPr>
+                <w:t>https://www.amazon.com/gp/product/B06XF6PT9L</w:t>
+              </w:r>
+            </w:hyperlink>
+          </w:p>
+          <w:p>
+            <w:pPr>
+              <w:pStyle w:val="ListParagraph"/>
+              <w:numPr>
+                <w:ilvl w:val="0"/>
+                <w:numId w:val="8"/>
+              </w:numPr>
+            </w:pPr>
+            <w:hyperlink r:id="rId12" w:history="1">
+              <w:r>
+                <w:rPr>
+                  <w:rStyle w:val="Hyperlink"/>
+                </w:rPr>
+                <w:t>https://www.amazon.com/Cylewet-Self-Locking-Latching-Button-CYT1091/dp/B075VBV4QH</w:t>
+              </w:r>
+            </w:hyperlink>
+          </w:p>
+          <w:p/>
+        </w:tc>
+      </w:tr>
+      <w:tr>
+        <w:tc>
+          <w:tcPr>
+            <w:tcW w:w="4338" w:type="dxa"/>
+          </w:tcPr>
+          <w:p>
+            <w:pPr>
+              <w:ind w:left="360"/>
+            </w:pPr>
+            <w:r>
+              <w:t>12v motor dimmer PWM (led dimmer)</w:t>
+            </w:r>
+          </w:p>
+        </w:tc>
+        <w:tc>
+          <w:tcPr>
+            <w:tcW w:w="6678" w:type="dxa"/>
+          </w:tcPr>
+          <w:p>
+            <w:pPr>
+              <w:pStyle w:val="ListParagraph"/>
+              <w:numPr>
+                <w:ilvl w:val="0"/>
+                <w:numId w:val="8"/>
+              </w:numPr>
+            </w:pPr>
+            <w:hyperlink r:id="rId13" w:history="1">
+              <w:r>
+                <w:rPr>
+                  <w:rStyle w:val="Hyperlink"/>
+                </w:rPr>
+                <w:t>https://www.amazon.com/gp/product/B07GP72BWV</w:t>
+              </w:r>
+            </w:hyperlink>
+          </w:p>
+          <w:p/>
+        </w:tc>
+      </w:tr>
+      <w:tr>
+        <w:tc>
+          <w:tcPr>
+            <w:tcW w:w="4338" w:type="dxa"/>
+          </w:tcPr>
+          <w:p>
+            <w:pPr>
+              <w:ind w:left="360"/>
+            </w:pPr>
+            <w:r>
+              <w:t>Arduino Uno R3 (Genuine Arduino recommended)</w:t>
+            </w:r>
+          </w:p>
+        </w:tc>
+        <w:tc>
+          <w:tcPr>
+            <w:tcW w:w="6678" w:type="dxa"/>
+          </w:tcPr>
+          <w:p>
+            <w:pPr>
+              <w:pStyle w:val="ListParagraph"/>
+              <w:numPr>
+                <w:ilvl w:val="0"/>
+                <w:numId w:val="8"/>
+              </w:numPr>
+            </w:pPr>
+            <w:hyperlink r:id="rId14" w:history="1">
+              <w:r>
+                <w:rPr>
+                  <w:rStyle w:val="Hyperlink"/>
+                </w:rPr>
+                <w:t>https://www.amazon.com/ELEGOO-Board-ATmega328P-ATMEGA16U2-Compliant/dp/B01EWOE0UU</w:t>
+              </w:r>
+            </w:hyperlink>
+          </w:p>
+          <w:p>
+            <w:pPr>
+              <w:pStyle w:val="ListParagraph"/>
+              <w:numPr>
+                <w:ilvl w:val="0"/>
+                <w:numId w:val="8"/>
+              </w:numPr>
+            </w:pPr>
+            <w:hyperlink r:id="rId15" w:history="1">
+              <w:r>
+                <w:rPr>
+                  <w:rStyle w:val="Hyperlink"/>
+                </w:rPr>
+                <w:t>https://www.amazon.com/Arduino-A000066-ARDUINO-UNO-R3/dp/B008GRTSV6</w:t>
+              </w:r>
+            </w:hyperlink>
+          </w:p>
+          <w:p>
+            <w:pPr>
+              <w:pStyle w:val="ListParagraph"/>
+              <w:numPr>
+                <w:ilvl w:val="0"/>
+                <w:numId w:val="8"/>
+              </w:numPr>
+            </w:pPr>
+            <w:hyperlink r:id="rId16" w:history="1">
+              <w:r>
+                <w:rPr>
+                  <w:rStyle w:val="Hyperlink"/>
+                </w:rPr>
+                <w:t>https://www.amazon.com/SunFounder-Board-Arduino-ATMEGA328P-ATMEGA16U2/dp/B08353DL5P</w:t>
+              </w:r>
+            </w:hyperlink>
+          </w:p>
+          <w:p>
+            <w:pPr>
+              <w:pStyle w:val="ListParagraph"/>
+              <w:numPr>
+                <w:ilvl w:val="0"/>
+                <w:numId w:val="8"/>
+              </w:numPr>
+            </w:pPr>
+          </w:p>
+        </w:tc>
+      </w:tr>
+      <w:tr>
+        <w:tc>
+          <w:tcPr>
+            <w:tcW w:w="4338" w:type="dxa"/>
+          </w:tcPr>
+          <w:p>
+            <w:pPr>
+              <w:ind w:left="360"/>
+            </w:pPr>
+            <w:r>
+              <w:t>CNC Expansion Shield</w:t>
+            </w:r>
+          </w:p>
+        </w:tc>
+        <w:tc>
+          <w:tcPr>
+            <w:tcW w:w="6678" w:type="dxa"/>
+          </w:tcPr>
+          <w:p>
+            <w:pPr>
+              <w:pStyle w:val="ListParagraph"/>
+              <w:numPr>
+                <w:ilvl w:val="0"/>
+                <w:numId w:val="7"/>
+              </w:numPr>
+            </w:pPr>
+            <w:hyperlink r:id="rId17" w:history="1">
+              <w:r>
+                <w:rPr>
+                  <w:rStyle w:val="Hyperlink"/>
+                </w:rPr>
+                <w:t>https://www.amazon.com/WWZMDiB-CNC-Shield-V3-Engraving/dp/B0BQDW1H8Z</w:t>
+              </w:r>
+            </w:hyperlink>
+          </w:p>
+          <w:p>
+            <w:pPr>
+              <w:pStyle w:val="ListParagraph"/>
+              <w:numPr>
+                <w:ilvl w:val="0"/>
+                <w:numId w:val="7"/>
+              </w:numPr>
+            </w:pPr>
+            <w:hyperlink r:id="rId18" w:history="1">
+              <w:r>
+                <w:rPr>
+                  <w:rStyle w:val="Hyperlink"/>
+                </w:rPr>
+                <w:t>https://www.amazon.com/Ximimark-Engraver-Printer-Expansion-Arduino/dp/B07L74X18N</w:t>
+              </w:r>
+            </w:hyperlink>
+          </w:p>
+          <w:p>
+            <w:pPr>
+              <w:pStyle w:val="ListParagraph"/>
+              <w:numPr>
+                <w:ilvl w:val="0"/>
+                <w:numId w:val="7"/>
+              </w:numPr>
+            </w:pPr>
+            <w:hyperlink r:id="rId19" w:history="1">
+              <w:r>
+                <w:rPr>
+                  <w:rStyle w:val="Hyperlink"/>
+                </w:rPr>
+                <w:t>https://www.amazon.com/Printer-A4988-Expansion-Arduino-Engraver/dp/B09YR2HZP6</w:t>
+              </w:r>
+            </w:hyperlink>
+          </w:p>
+          <w:p/>
+          <w:p/>
+        </w:tc>
+      </w:tr>
+      <w:tr>
+        <w:tc>
+          <w:tcPr>
+            <w:tcW w:w="4338" w:type="dxa"/>
+          </w:tcPr>
+          <w:p>
+            <w:pPr>
+              <w:ind w:left="360"/>
+            </w:pPr>
+            <w:r>
+              <w:t>(7)  2-pin jumpers</w:t>
+            </w:r>
+          </w:p>
+        </w:tc>
+        <w:tc>
+          <w:tcPr>
+            <w:tcW w:w="6678" w:type="dxa"/>
+          </w:tcPr>
+          <w:p>
+            <w:pPr>
+              <w:pStyle w:val="ListParagraph"/>
+              <w:numPr>
+                <w:ilvl w:val="0"/>
+                <w:numId w:val="12"/>
+              </w:numPr>
+            </w:pPr>
+            <w:hyperlink r:id="rId20" w:history="1">
+              <w:r>
+                <w:rPr>
+                  <w:rStyle w:val="Hyperlink"/>
+                </w:rPr>
+                <w:t>https://www.amazon.com/gp/product/B077957RN7</w:t>
+              </w:r>
+            </w:hyperlink>
+          </w:p>
+          <w:p/>
+        </w:tc>
+      </w:tr>
+      <w:tr>
+        <w:tc>
+          <w:tcPr>
+            <w:tcW w:w="4338" w:type="dxa"/>
+          </w:tcPr>
+          <w:p>
+            <w:pPr>
+              <w:ind w:left="360"/>
+            </w:pPr>
+            <w:r>
+              <w:t>40mm 12v Fan</w:t>
+            </w:r>
+          </w:p>
+        </w:tc>
+        <w:tc>
+          <w:tcPr>
+            <w:tcW w:w="6678" w:type="dxa"/>
+          </w:tcPr>
+          <w:p>
+            <w:pPr>
+              <w:pStyle w:val="ListParagraph"/>
+              <w:numPr>
+                <w:ilvl w:val="0"/>
+                <w:numId w:val="11"/>
+              </w:numPr>
+            </w:pPr>
+            <w:hyperlink r:id="rId21" w:history="1">
+              <w:r>
+                <w:rPr>
+                  <w:rStyle w:val="Hyperlink"/>
+                </w:rPr>
+                <w:t>https://www.amazon.com/gp/product/B07CH6YC32</w:t>
+              </w:r>
+            </w:hyperlink>
+          </w:p>
+          <w:p/>
+        </w:tc>
+      </w:tr>
+      <w:tr>
+        <w:tc>
+          <w:tcPr>
+            <w:tcW w:w="4338" w:type="dxa"/>
+          </w:tcPr>
+          <w:p>
+            <w:pPr>
+              <w:ind w:left="360"/>
+            </w:pPr>
+            <w:r>
+              <w:t>12v 5amp Power</w:t>
+            </w:r>
+            <w:r>
+              <w:t xml:space="preserve"> </w:t>
+            </w:r>
+            <w:r>
+              <w:t>supply</w:t>
+            </w:r>
+          </w:p>
+        </w:tc>
+        <w:tc>
+          <w:tcPr>
+            <w:tcW w:w="6678" w:type="dxa"/>
+          </w:tcPr>
+          <w:p>
+            <w:pPr>
+              <w:pStyle w:val="ListParagraph"/>
+              <w:numPr>
+                <w:ilvl w:val="0"/>
+                <w:numId w:val="10"/>
+              </w:numPr>
+            </w:pPr>
+            <w:hyperlink r:id="rId22" w:history="1">
+              <w:r>
+                <w:rPr>
+                  <w:rStyle w:val="Hyperlink"/>
+                </w:rPr>
+                <w:t>https://www.amazon.com/gp/product/B01GEA8PQA</w:t>
+              </w:r>
+            </w:hyperlink>
+          </w:p>
+          <w:p>
+            <w:pPr>
+              <w:pStyle w:val="ListParagraph"/>
+              <w:numPr>
+                <w:ilvl w:val="0"/>
+                <w:numId w:val="10"/>
+              </w:numPr>
+            </w:pPr>
+            <w:hyperlink r:id="rId23" w:history="1">
+              <w:r>
+                <w:rPr>
+                  <w:rStyle w:val="Hyperlink"/>
+                </w:rPr>
+                <w:t>https://www.amazon.com/gp/product/B0711Q5B49</w:t>
+              </w:r>
+            </w:hyperlink>
+          </w:p>
+          <w:p/>
+        </w:tc>
+      </w:tr>
+      <w:tr>
+        <w:tc>
+          <w:tcPr>
+            <w:tcW w:w="4338" w:type="dxa"/>
+          </w:tcPr>
+          <w:p>
+            <w:pPr>
+              <w:ind w:left="360"/>
+            </w:pPr>
+            <w:r>
+              <w:t>4.7K</w:t>
+            </w:r>
+            <w:r>
+              <w:t xml:space="preserve"> </w:t>
+            </w:r>
+            <w:r>
+              <w:t>Ohm Resistor</w:t>
+            </w:r>
+          </w:p>
+        </w:tc>
+        <w:tc>
+          <w:tcPr>
+            <w:tcW w:w="6678" w:type="dxa"/>
+          </w:tcPr>
+          <w:p>
+            <w:pPr>
+              <w:pStyle w:val="ListParagraph"/>
+              <w:numPr>
+                <w:ilvl w:val="0"/>
+                <w:numId w:val="10"/>
+              </w:numPr>
+            </w:pPr>
+            <w:hyperlink r:id="rId24" w:history="1">
+              <w:r>
+                <w:rPr>
+                  <w:rStyle w:val="Hyperlink"/>
+                </w:rPr>
+                <w:t>https://www.amazon.com/California-JOS-4-7K-Tolerance-Resistance/dp/B0B4FXTWWY</w:t>
+              </w:r>
+            </w:hyperlink>
+          </w:p>
+          <w:p>
+            <w:pPr>
+              <w:pStyle w:val="ListParagraph"/>
+            </w:pPr>
+          </w:p>
+        </w:tc>
+      </w:tr>
+      <w:tr>
+        <w:tc>
+          <w:tcPr>
+            <w:tcW w:w="4338" w:type="dxa"/>
+          </w:tcPr>
+          <w:p>
+            <w:pPr>
+              <w:pStyle w:val="Heading4"/>
+            </w:pPr>
+            <w:r>
+              <w:t>Classifier Parts</w:t>
+            </w:r>
+          </w:p>
+        </w:tc>
+        <w:tc>
+          <w:tcPr>
+            <w:tcW w:w="6678" w:type="dxa"/>
+          </w:tcPr>
+          <w:p/>
+        </w:tc>
+      </w:tr>
+      <w:tr>
+        <w:tc>
+          <w:tcPr>
+            <w:tcW w:w="4338" w:type="dxa"/>
+          </w:tcPr>
+          <w:p>
+            <w:pPr>
+              <w:pStyle w:val="Heading4"/>
+            </w:pPr>
+          </w:p>
+        </w:tc>
+        <w:tc>
+          <w:tcPr>
+            <w:tcW w:w="6678" w:type="dxa"/>
+          </w:tcPr>
+          <w:p/>
+        </w:tc>
+      </w:tr>
+      <w:tr>
+        <w:tc>
+          <w:tcPr>
+            <w:tcW w:w="4338" w:type="dxa"/>
+          </w:tcPr>
+          <w:p>
+            <w:pPr>
+              <w:pStyle w:val="Heading4"/>
+            </w:pPr>
+          </w:p>
+        </w:tc>
+        <w:tc>
+          <w:tcPr>
+            <w:tcW w:w="6678" w:type="dxa"/>
+          </w:tcPr>
+          <w:p/>
+        </w:tc>
+      </w:tr>
+      <w:tr>
+        <w:tc>
+          <w:tcPr>
+            <w:tcW w:w="4338" w:type="dxa"/>
+          </w:tcPr>
+          <w:p>
+            <w:pPr>
+              <w:pStyle w:val="Heading4"/>
+            </w:pPr>
+          </w:p>
+        </w:tc>
+        <w:tc>
+          <w:tcPr>
+            <w:tcW w:w="6678" w:type="dxa"/>
+          </w:tcPr>
+          <w:p/>
+        </w:tc>
+      </w:tr>
+      <w:tr>
+        <w:tc>
+          <w:tcPr>
+            <w:tcW w:w="4338" w:type="dxa"/>
+          </w:tcPr>
+          <w:p>
+            <w:pPr>
+              <w:pStyle w:val="Heading4"/>
+            </w:pPr>
+          </w:p>
+        </w:tc>
+        <w:tc>
+          <w:tcPr>
+            <w:tcW w:w="6678" w:type="dxa"/>
+          </w:tcPr>
+          <w:p/>
+        </w:tc>
+      </w:tr>
+      <w:tr>
+        <w:tc>
+          <w:tcPr>
+            <w:tcW w:w="4338" w:type="dxa"/>
+          </w:tcPr>
+          <w:p>
+            <w:pPr>
+              <w:pStyle w:val="Heading4"/>
+            </w:pPr>
+          </w:p>
+        </w:tc>
+        <w:tc>
+          <w:tcPr>
+            <w:tcW w:w="6678" w:type="dxa"/>
+          </w:tcPr>
+          <w:p/>
+        </w:tc>
+      </w:tr>
+    </w:tbl>
+    <w:p/>
+    <w:p/>
     <w:sectPr>
       <w:pgSz w:w="12240" w:h="15840"/>
       <w:pgMar w:top="720" w:right="720" w:bottom="720" w:left="720" w:header="720" w:footer="720" w:gutter="0"/>
@@ -1001,6 +1997,571 @@
 <file path=word/numbering.xml><?xml version="1.0" encoding="utf-8"?>
 <w:numbering xmlns:wpc="http://schemas.microsoft.com/office/word/2010/wordprocessingCanvas" xmlns:cx="http://schemas.microsoft.com/office/drawing/2014/chartex" xmlns:cx1="http://schemas.microsoft.com/office/drawing/2015/9/8/chartex" xmlns:cx2="http://schemas.microsoft.com/office/drawing/2015/10/21/chartex" xmlns:cx3="http://schemas.microsoft.com/office/drawing/2016/5/9/chartex" xmlns:cx4="http://schemas.microsoft.com/office/drawing/2016/5/10/chartex" xmlns:cx5="http://schemas.microsoft.com/office/drawing/2016/5/11/chartex" xmlns:cx6="http://schemas.microsoft.com/office/drawing/2016/5/12/chartex" xmlns:cx7="http://schemas.microsoft.com/office/drawing/2016/5/13/chartex" xmlns:cx8="http://schemas.microsoft.com/office/drawing/2016/5/14/chartex" xmlns:mc="http://schemas.openxmlformats.org/markup-compatibility/2006" xmlns:aink="http://schemas.microsoft.com/office/drawing/2016/ink" xmlns:am3d="http://schemas.microsoft.com/office/drawing/2017/model3d" xmlns:o="urn:schemas-microsoft-com:office:office" xmlns:oel="http://schemas.microsoft.com/office/2019/extlst" xmlns:r="http://schemas.openxmlformats.org/officeDocument/2006/relationships" xmlns:m="http://schemas.openxmlformats.org/officeDocument/2006/math" xmlns:v="urn:schemas-microsoft-com:vml" xmlns:wp14="http://schemas.microsoft.com/office/word/2010/wordprocessingDrawing" xmlns:wp="http://schemas.openxmlformats.org/drawingml/2006/wordprocessingDrawing" xmlns:w10="urn:schemas-microsoft-com:office:word" xmlns:w="http://schemas.openxmlformats.org/wordprocessingml/2006/main" xmlns:w14="http://schemas.microsoft.com/office/word/2010/wordml" xmlns:w15="http://schemas.microsoft.com/office/word/2012/wordml" xmlns:w16cex="http://schemas.microsoft.com/office/word/2018/wordml/cex" xmlns:w16cid="http://schemas.microsoft.com/office/word/2016/wordml/cid" xmlns:w16="http://schemas.microsoft.com/office/word/2018/wordml" xmlns:w16sdtdh="http://schemas.microsoft.com/office/word/2020/wordml/sdtdatahash" xmlns:w16se="http://schemas.microsoft.com/office/word/2015/wordml/symex" xmlns:wpg="http://schemas.microsoft.com/office/word/2010/wordprocessingGroup" xmlns:wpi="http://schemas.microsoft.com/office/word/2010/wordprocessingInk" xmlns:wne="http://schemas.microsoft.com/office/word/2006/wordml" xmlns:wps="http://schemas.microsoft.com/office/word/2010/wordprocessingShape" mc:Ignorable="w14 w15 w16se w16cid w16 w16cex w16sdtdh wp14">
   <w:abstractNum w:abstractNumId="0" w15:restartNumberingAfterBreak="0">
+    <w:nsid w:val="23426193"/>
+    <w:multiLevelType w:val="hybridMultilevel"/>
+    <w:tmpl w:val="05422556"/>
+    <w:lvl w:ilvl="0" w:tplc="04090001">
+      <w:start w:val="1"/>
+      <w:numFmt w:val="bullet"/>
+      <w:lvlText w:val=""/>
+      <w:lvlJc w:val="left"/>
+      <w:pPr>
+        <w:ind w:left="720" w:hanging="360"/>
+      </w:pPr>
+      <w:rPr>
+        <w:rFonts w:ascii="Symbol" w:hAnsi="Symbol" w:hint="default"/>
+      </w:rPr>
+    </w:lvl>
+    <w:lvl w:ilvl="1" w:tplc="04090003" w:tentative="1">
+      <w:start w:val="1"/>
+      <w:numFmt w:val="bullet"/>
+      <w:lvlText w:val="o"/>
+      <w:lvlJc w:val="left"/>
+      <w:pPr>
+        <w:ind w:left="1440" w:hanging="360"/>
+      </w:pPr>
+      <w:rPr>
+        <w:rFonts w:ascii="Courier New" w:hAnsi="Courier New" w:cs="Courier New" w:hint="default"/>
+      </w:rPr>
+    </w:lvl>
+    <w:lvl w:ilvl="2" w:tplc="04090005" w:tentative="1">
+      <w:start w:val="1"/>
+      <w:numFmt w:val="bullet"/>
+      <w:lvlText w:val=""/>
+      <w:lvlJc w:val="left"/>
+      <w:pPr>
+        <w:ind w:left="2160" w:hanging="360"/>
+      </w:pPr>
+      <w:rPr>
+        <w:rFonts w:ascii="Wingdings" w:hAnsi="Wingdings" w:hint="default"/>
+      </w:rPr>
+    </w:lvl>
+    <w:lvl w:ilvl="3" w:tplc="04090001" w:tentative="1">
+      <w:start w:val="1"/>
+      <w:numFmt w:val="bullet"/>
+      <w:lvlText w:val=""/>
+      <w:lvlJc w:val="left"/>
+      <w:pPr>
+        <w:ind w:left="2880" w:hanging="360"/>
+      </w:pPr>
+      <w:rPr>
+        <w:rFonts w:ascii="Symbol" w:hAnsi="Symbol" w:hint="default"/>
+      </w:rPr>
+    </w:lvl>
+    <w:lvl w:ilvl="4" w:tplc="04090003" w:tentative="1">
+      <w:start w:val="1"/>
+      <w:numFmt w:val="bullet"/>
+      <w:lvlText w:val="o"/>
+      <w:lvlJc w:val="left"/>
+      <w:pPr>
+        <w:ind w:left="3600" w:hanging="360"/>
+      </w:pPr>
+      <w:rPr>
+        <w:rFonts w:ascii="Courier New" w:hAnsi="Courier New" w:cs="Courier New" w:hint="default"/>
+      </w:rPr>
+    </w:lvl>
+    <w:lvl w:ilvl="5" w:tplc="04090005" w:tentative="1">
+      <w:start w:val="1"/>
+      <w:numFmt w:val="bullet"/>
+      <w:lvlText w:val=""/>
+      <w:lvlJc w:val="left"/>
+      <w:pPr>
+        <w:ind w:left="4320" w:hanging="360"/>
+      </w:pPr>
+      <w:rPr>
+        <w:rFonts w:ascii="Wingdings" w:hAnsi="Wingdings" w:hint="default"/>
+      </w:rPr>
+    </w:lvl>
+    <w:lvl w:ilvl="6" w:tplc="04090001" w:tentative="1">
+      <w:start w:val="1"/>
+      <w:numFmt w:val="bullet"/>
+      <w:lvlText w:val=""/>
+      <w:lvlJc w:val="left"/>
+      <w:pPr>
+        <w:ind w:left="5040" w:hanging="360"/>
+      </w:pPr>
+      <w:rPr>
+        <w:rFonts w:ascii="Symbol" w:hAnsi="Symbol" w:hint="default"/>
+      </w:rPr>
+    </w:lvl>
+    <w:lvl w:ilvl="7" w:tplc="04090003" w:tentative="1">
+      <w:start w:val="1"/>
+      <w:numFmt w:val="bullet"/>
+      <w:lvlText w:val="o"/>
+      <w:lvlJc w:val="left"/>
+      <w:pPr>
+        <w:ind w:left="5760" w:hanging="360"/>
+      </w:pPr>
+      <w:rPr>
+        <w:rFonts w:ascii="Courier New" w:hAnsi="Courier New" w:cs="Courier New" w:hint="default"/>
+      </w:rPr>
+    </w:lvl>
+    <w:lvl w:ilvl="8" w:tplc="04090005" w:tentative="1">
+      <w:start w:val="1"/>
+      <w:numFmt w:val="bullet"/>
+      <w:lvlText w:val=""/>
+      <w:lvlJc w:val="left"/>
+      <w:pPr>
+        <w:ind w:left="6480" w:hanging="360"/>
+      </w:pPr>
+      <w:rPr>
+        <w:rFonts w:ascii="Wingdings" w:hAnsi="Wingdings" w:hint="default"/>
+      </w:rPr>
+    </w:lvl>
+  </w:abstractNum>
+  <w:abstractNum w:abstractNumId="1" w15:restartNumberingAfterBreak="0">
+    <w:nsid w:val="27B2016C"/>
+    <w:multiLevelType w:val="hybridMultilevel"/>
+    <w:tmpl w:val="7F7C1F42"/>
+    <w:lvl w:ilvl="0" w:tplc="04090001">
+      <w:start w:val="1"/>
+      <w:numFmt w:val="bullet"/>
+      <w:lvlText w:val=""/>
+      <w:lvlJc w:val="left"/>
+      <w:pPr>
+        <w:ind w:left="720" w:hanging="360"/>
+      </w:pPr>
+      <w:rPr>
+        <w:rFonts w:ascii="Symbol" w:hAnsi="Symbol" w:hint="default"/>
+      </w:rPr>
+    </w:lvl>
+    <w:lvl w:ilvl="1" w:tplc="04090003" w:tentative="1">
+      <w:start w:val="1"/>
+      <w:numFmt w:val="bullet"/>
+      <w:lvlText w:val="o"/>
+      <w:lvlJc w:val="left"/>
+      <w:pPr>
+        <w:ind w:left="1440" w:hanging="360"/>
+      </w:pPr>
+      <w:rPr>
+        <w:rFonts w:ascii="Courier New" w:hAnsi="Courier New" w:cs="Courier New" w:hint="default"/>
+      </w:rPr>
+    </w:lvl>
+    <w:lvl w:ilvl="2" w:tplc="04090005" w:tentative="1">
+      <w:start w:val="1"/>
+      <w:numFmt w:val="bullet"/>
+      <w:lvlText w:val=""/>
+      <w:lvlJc w:val="left"/>
+      <w:pPr>
+        <w:ind w:left="2160" w:hanging="360"/>
+      </w:pPr>
+      <w:rPr>
+        <w:rFonts w:ascii="Wingdings" w:hAnsi="Wingdings" w:hint="default"/>
+      </w:rPr>
+    </w:lvl>
+    <w:lvl w:ilvl="3" w:tplc="04090001" w:tentative="1">
+      <w:start w:val="1"/>
+      <w:numFmt w:val="bullet"/>
+      <w:lvlText w:val=""/>
+      <w:lvlJc w:val="left"/>
+      <w:pPr>
+        <w:ind w:left="2880" w:hanging="360"/>
+      </w:pPr>
+      <w:rPr>
+        <w:rFonts w:ascii="Symbol" w:hAnsi="Symbol" w:hint="default"/>
+      </w:rPr>
+    </w:lvl>
+    <w:lvl w:ilvl="4" w:tplc="04090003" w:tentative="1">
+      <w:start w:val="1"/>
+      <w:numFmt w:val="bullet"/>
+      <w:lvlText w:val="o"/>
+      <w:lvlJc w:val="left"/>
+      <w:pPr>
+        <w:ind w:left="3600" w:hanging="360"/>
+      </w:pPr>
+      <w:rPr>
+        <w:rFonts w:ascii="Courier New" w:hAnsi="Courier New" w:cs="Courier New" w:hint="default"/>
+      </w:rPr>
+    </w:lvl>
+    <w:lvl w:ilvl="5" w:tplc="04090005" w:tentative="1">
+      <w:start w:val="1"/>
+      <w:numFmt w:val="bullet"/>
+      <w:lvlText w:val=""/>
+      <w:lvlJc w:val="left"/>
+      <w:pPr>
+        <w:ind w:left="4320" w:hanging="360"/>
+      </w:pPr>
+      <w:rPr>
+        <w:rFonts w:ascii="Wingdings" w:hAnsi="Wingdings" w:hint="default"/>
+      </w:rPr>
+    </w:lvl>
+    <w:lvl w:ilvl="6" w:tplc="04090001" w:tentative="1">
+      <w:start w:val="1"/>
+      <w:numFmt w:val="bullet"/>
+      <w:lvlText w:val=""/>
+      <w:lvlJc w:val="left"/>
+      <w:pPr>
+        <w:ind w:left="5040" w:hanging="360"/>
+      </w:pPr>
+      <w:rPr>
+        <w:rFonts w:ascii="Symbol" w:hAnsi="Symbol" w:hint="default"/>
+      </w:rPr>
+    </w:lvl>
+    <w:lvl w:ilvl="7" w:tplc="04090003" w:tentative="1">
+      <w:start w:val="1"/>
+      <w:numFmt w:val="bullet"/>
+      <w:lvlText w:val="o"/>
+      <w:lvlJc w:val="left"/>
+      <w:pPr>
+        <w:ind w:left="5760" w:hanging="360"/>
+      </w:pPr>
+      <w:rPr>
+        <w:rFonts w:ascii="Courier New" w:hAnsi="Courier New" w:cs="Courier New" w:hint="default"/>
+      </w:rPr>
+    </w:lvl>
+    <w:lvl w:ilvl="8" w:tplc="04090005" w:tentative="1">
+      <w:start w:val="1"/>
+      <w:numFmt w:val="bullet"/>
+      <w:lvlText w:val=""/>
+      <w:lvlJc w:val="left"/>
+      <w:pPr>
+        <w:ind w:left="6480" w:hanging="360"/>
+      </w:pPr>
+      <w:rPr>
+        <w:rFonts w:ascii="Wingdings" w:hAnsi="Wingdings" w:hint="default"/>
+      </w:rPr>
+    </w:lvl>
+  </w:abstractNum>
+  <w:abstractNum w:abstractNumId="2" w15:restartNumberingAfterBreak="0">
+    <w:nsid w:val="2E202BD3"/>
+    <w:multiLevelType w:val="hybridMultilevel"/>
+    <w:tmpl w:val="F8207CF0"/>
+    <w:lvl w:ilvl="0" w:tplc="04090001">
+      <w:start w:val="1"/>
+      <w:numFmt w:val="bullet"/>
+      <w:lvlText w:val=""/>
+      <w:lvlJc w:val="left"/>
+      <w:pPr>
+        <w:ind w:left="720" w:hanging="360"/>
+      </w:pPr>
+      <w:rPr>
+        <w:rFonts w:ascii="Symbol" w:hAnsi="Symbol" w:hint="default"/>
+      </w:rPr>
+    </w:lvl>
+    <w:lvl w:ilvl="1" w:tplc="04090003" w:tentative="1">
+      <w:start w:val="1"/>
+      <w:numFmt w:val="bullet"/>
+      <w:lvlText w:val="o"/>
+      <w:lvlJc w:val="left"/>
+      <w:pPr>
+        <w:ind w:left="1440" w:hanging="360"/>
+      </w:pPr>
+      <w:rPr>
+        <w:rFonts w:ascii="Courier New" w:hAnsi="Courier New" w:cs="Courier New" w:hint="default"/>
+      </w:rPr>
+    </w:lvl>
+    <w:lvl w:ilvl="2" w:tplc="04090005" w:tentative="1">
+      <w:start w:val="1"/>
+      <w:numFmt w:val="bullet"/>
+      <w:lvlText w:val=""/>
+      <w:lvlJc w:val="left"/>
+      <w:pPr>
+        <w:ind w:left="2160" w:hanging="360"/>
+      </w:pPr>
+      <w:rPr>
+        <w:rFonts w:ascii="Wingdings" w:hAnsi="Wingdings" w:hint="default"/>
+      </w:rPr>
+    </w:lvl>
+    <w:lvl w:ilvl="3" w:tplc="04090001" w:tentative="1">
+      <w:start w:val="1"/>
+      <w:numFmt w:val="bullet"/>
+      <w:lvlText w:val=""/>
+      <w:lvlJc w:val="left"/>
+      <w:pPr>
+        <w:ind w:left="2880" w:hanging="360"/>
+      </w:pPr>
+      <w:rPr>
+        <w:rFonts w:ascii="Symbol" w:hAnsi="Symbol" w:hint="default"/>
+      </w:rPr>
+    </w:lvl>
+    <w:lvl w:ilvl="4" w:tplc="04090003" w:tentative="1">
+      <w:start w:val="1"/>
+      <w:numFmt w:val="bullet"/>
+      <w:lvlText w:val="o"/>
+      <w:lvlJc w:val="left"/>
+      <w:pPr>
+        <w:ind w:left="3600" w:hanging="360"/>
+      </w:pPr>
+      <w:rPr>
+        <w:rFonts w:ascii="Courier New" w:hAnsi="Courier New" w:cs="Courier New" w:hint="default"/>
+      </w:rPr>
+    </w:lvl>
+    <w:lvl w:ilvl="5" w:tplc="04090005" w:tentative="1">
+      <w:start w:val="1"/>
+      <w:numFmt w:val="bullet"/>
+      <w:lvlText w:val=""/>
+      <w:lvlJc w:val="left"/>
+      <w:pPr>
+        <w:ind w:left="4320" w:hanging="360"/>
+      </w:pPr>
+      <w:rPr>
+        <w:rFonts w:ascii="Wingdings" w:hAnsi="Wingdings" w:hint="default"/>
+      </w:rPr>
+    </w:lvl>
+    <w:lvl w:ilvl="6" w:tplc="04090001" w:tentative="1">
+      <w:start w:val="1"/>
+      <w:numFmt w:val="bullet"/>
+      <w:lvlText w:val=""/>
+      <w:lvlJc w:val="left"/>
+      <w:pPr>
+        <w:ind w:left="5040" w:hanging="360"/>
+      </w:pPr>
+      <w:rPr>
+        <w:rFonts w:ascii="Symbol" w:hAnsi="Symbol" w:hint="default"/>
+      </w:rPr>
+    </w:lvl>
+    <w:lvl w:ilvl="7" w:tplc="04090003" w:tentative="1">
+      <w:start w:val="1"/>
+      <w:numFmt w:val="bullet"/>
+      <w:lvlText w:val="o"/>
+      <w:lvlJc w:val="left"/>
+      <w:pPr>
+        <w:ind w:left="5760" w:hanging="360"/>
+      </w:pPr>
+      <w:rPr>
+        <w:rFonts w:ascii="Courier New" w:hAnsi="Courier New" w:cs="Courier New" w:hint="default"/>
+      </w:rPr>
+    </w:lvl>
+    <w:lvl w:ilvl="8" w:tplc="04090005" w:tentative="1">
+      <w:start w:val="1"/>
+      <w:numFmt w:val="bullet"/>
+      <w:lvlText w:val=""/>
+      <w:lvlJc w:val="left"/>
+      <w:pPr>
+        <w:ind w:left="6480" w:hanging="360"/>
+      </w:pPr>
+      <w:rPr>
+        <w:rFonts w:ascii="Wingdings" w:hAnsi="Wingdings" w:hint="default"/>
+      </w:rPr>
+    </w:lvl>
+  </w:abstractNum>
+  <w:abstractNum w:abstractNumId="3" w15:restartNumberingAfterBreak="0">
+    <w:nsid w:val="339C1D53"/>
+    <w:multiLevelType w:val="hybridMultilevel"/>
+    <w:tmpl w:val="F6B40B8E"/>
+    <w:lvl w:ilvl="0" w:tplc="04090001">
+      <w:start w:val="1"/>
+      <w:numFmt w:val="bullet"/>
+      <w:lvlText w:val=""/>
+      <w:lvlJc w:val="left"/>
+      <w:pPr>
+        <w:ind w:left="720" w:hanging="360"/>
+      </w:pPr>
+      <w:rPr>
+        <w:rFonts w:ascii="Symbol" w:hAnsi="Symbol" w:hint="default"/>
+      </w:rPr>
+    </w:lvl>
+    <w:lvl w:ilvl="1" w:tplc="04090003" w:tentative="1">
+      <w:start w:val="1"/>
+      <w:numFmt w:val="bullet"/>
+      <w:lvlText w:val="o"/>
+      <w:lvlJc w:val="left"/>
+      <w:pPr>
+        <w:ind w:left="1440" w:hanging="360"/>
+      </w:pPr>
+      <w:rPr>
+        <w:rFonts w:ascii="Courier New" w:hAnsi="Courier New" w:cs="Courier New" w:hint="default"/>
+      </w:rPr>
+    </w:lvl>
+    <w:lvl w:ilvl="2" w:tplc="04090005" w:tentative="1">
+      <w:start w:val="1"/>
+      <w:numFmt w:val="bullet"/>
+      <w:lvlText w:val=""/>
+      <w:lvlJc w:val="left"/>
+      <w:pPr>
+        <w:ind w:left="2160" w:hanging="360"/>
+      </w:pPr>
+      <w:rPr>
+        <w:rFonts w:ascii="Wingdings" w:hAnsi="Wingdings" w:hint="default"/>
+      </w:rPr>
+    </w:lvl>
+    <w:lvl w:ilvl="3" w:tplc="04090001" w:tentative="1">
+      <w:start w:val="1"/>
+      <w:numFmt w:val="bullet"/>
+      <w:lvlText w:val=""/>
+      <w:lvlJc w:val="left"/>
+      <w:pPr>
+        <w:ind w:left="2880" w:hanging="360"/>
+      </w:pPr>
+      <w:rPr>
+        <w:rFonts w:ascii="Symbol" w:hAnsi="Symbol" w:hint="default"/>
+      </w:rPr>
+    </w:lvl>
+    <w:lvl w:ilvl="4" w:tplc="04090003" w:tentative="1">
+      <w:start w:val="1"/>
+      <w:numFmt w:val="bullet"/>
+      <w:lvlText w:val="o"/>
+      <w:lvlJc w:val="left"/>
+      <w:pPr>
+        <w:ind w:left="3600" w:hanging="360"/>
+      </w:pPr>
+      <w:rPr>
+        <w:rFonts w:ascii="Courier New" w:hAnsi="Courier New" w:cs="Courier New" w:hint="default"/>
+      </w:rPr>
+    </w:lvl>
+    <w:lvl w:ilvl="5" w:tplc="04090005" w:tentative="1">
+      <w:start w:val="1"/>
+      <w:numFmt w:val="bullet"/>
+      <w:lvlText w:val=""/>
+      <w:lvlJc w:val="left"/>
+      <w:pPr>
+        <w:ind w:left="4320" w:hanging="360"/>
+      </w:pPr>
+      <w:rPr>
+        <w:rFonts w:ascii="Wingdings" w:hAnsi="Wingdings" w:hint="default"/>
+      </w:rPr>
+    </w:lvl>
+    <w:lvl w:ilvl="6" w:tplc="04090001" w:tentative="1">
+      <w:start w:val="1"/>
+      <w:numFmt w:val="bullet"/>
+      <w:lvlText w:val=""/>
+      <w:lvlJc w:val="left"/>
+      <w:pPr>
+        <w:ind w:left="5040" w:hanging="360"/>
+      </w:pPr>
+      <w:rPr>
+        <w:rFonts w:ascii="Symbol" w:hAnsi="Symbol" w:hint="default"/>
+      </w:rPr>
+    </w:lvl>
+    <w:lvl w:ilvl="7" w:tplc="04090003" w:tentative="1">
+      <w:start w:val="1"/>
+      <w:numFmt w:val="bullet"/>
+      <w:lvlText w:val="o"/>
+      <w:lvlJc w:val="left"/>
+      <w:pPr>
+        <w:ind w:left="5760" w:hanging="360"/>
+      </w:pPr>
+      <w:rPr>
+        <w:rFonts w:ascii="Courier New" w:hAnsi="Courier New" w:cs="Courier New" w:hint="default"/>
+      </w:rPr>
+    </w:lvl>
+    <w:lvl w:ilvl="8" w:tplc="04090005" w:tentative="1">
+      <w:start w:val="1"/>
+      <w:numFmt w:val="bullet"/>
+      <w:lvlText w:val=""/>
+      <w:lvlJc w:val="left"/>
+      <w:pPr>
+        <w:ind w:left="6480" w:hanging="360"/>
+      </w:pPr>
+      <w:rPr>
+        <w:rFonts w:ascii="Wingdings" w:hAnsi="Wingdings" w:hint="default"/>
+      </w:rPr>
+    </w:lvl>
+  </w:abstractNum>
+  <w:abstractNum w:abstractNumId="4" w15:restartNumberingAfterBreak="0">
+    <w:nsid w:val="351E7AF4"/>
+    <w:multiLevelType w:val="hybridMultilevel"/>
+    <w:tmpl w:val="BF50E818"/>
+    <w:lvl w:ilvl="0" w:tplc="04090001">
+      <w:start w:val="1"/>
+      <w:numFmt w:val="bullet"/>
+      <w:lvlText w:val=""/>
+      <w:lvlJc w:val="left"/>
+      <w:pPr>
+        <w:ind w:left="720" w:hanging="360"/>
+      </w:pPr>
+      <w:rPr>
+        <w:rFonts w:ascii="Symbol" w:hAnsi="Symbol" w:hint="default"/>
+      </w:rPr>
+    </w:lvl>
+    <w:lvl w:ilvl="1" w:tplc="04090003" w:tentative="1">
+      <w:start w:val="1"/>
+      <w:numFmt w:val="bullet"/>
+      <w:lvlText w:val="o"/>
+      <w:lvlJc w:val="left"/>
+      <w:pPr>
+        <w:ind w:left="1440" w:hanging="360"/>
+      </w:pPr>
+      <w:rPr>
+        <w:rFonts w:ascii="Courier New" w:hAnsi="Courier New" w:cs="Courier New" w:hint="default"/>
+      </w:rPr>
+    </w:lvl>
+    <w:lvl w:ilvl="2" w:tplc="04090005" w:tentative="1">
+      <w:start w:val="1"/>
+      <w:numFmt w:val="bullet"/>
+      <w:lvlText w:val=""/>
+      <w:lvlJc w:val="left"/>
+      <w:pPr>
+        <w:ind w:left="2160" w:hanging="360"/>
+      </w:pPr>
+      <w:rPr>
+        <w:rFonts w:ascii="Wingdings" w:hAnsi="Wingdings" w:hint="default"/>
+      </w:rPr>
+    </w:lvl>
+    <w:lvl w:ilvl="3" w:tplc="04090001" w:tentative="1">
+      <w:start w:val="1"/>
+      <w:numFmt w:val="bullet"/>
+      <w:lvlText w:val=""/>
+      <w:lvlJc w:val="left"/>
+      <w:pPr>
+        <w:ind w:left="2880" w:hanging="360"/>
+      </w:pPr>
+      <w:rPr>
+        <w:rFonts w:ascii="Symbol" w:hAnsi="Symbol" w:hint="default"/>
+      </w:rPr>
+    </w:lvl>
+    <w:lvl w:ilvl="4" w:tplc="04090003" w:tentative="1">
+      <w:start w:val="1"/>
+      <w:numFmt w:val="bullet"/>
+      <w:lvlText w:val="o"/>
+      <w:lvlJc w:val="left"/>
+      <w:pPr>
+        <w:ind w:left="3600" w:hanging="360"/>
+      </w:pPr>
+      <w:rPr>
+        <w:rFonts w:ascii="Courier New" w:hAnsi="Courier New" w:cs="Courier New" w:hint="default"/>
+      </w:rPr>
+    </w:lvl>
+    <w:lvl w:ilvl="5" w:tplc="04090005" w:tentative="1">
+      <w:start w:val="1"/>
+      <w:numFmt w:val="bullet"/>
+      <w:lvlText w:val=""/>
+      <w:lvlJc w:val="left"/>
+      <w:pPr>
+        <w:ind w:left="4320" w:hanging="360"/>
+      </w:pPr>
+      <w:rPr>
+        <w:rFonts w:ascii="Wingdings" w:hAnsi="Wingdings" w:hint="default"/>
+      </w:rPr>
+    </w:lvl>
+    <w:lvl w:ilvl="6" w:tplc="04090001" w:tentative="1">
+      <w:start w:val="1"/>
+      <w:numFmt w:val="bullet"/>
+      <w:lvlText w:val=""/>
+      <w:lvlJc w:val="left"/>
+      <w:pPr>
+        <w:ind w:left="5040" w:hanging="360"/>
+      </w:pPr>
+      <w:rPr>
+        <w:rFonts w:ascii="Symbol" w:hAnsi="Symbol" w:hint="default"/>
+      </w:rPr>
+    </w:lvl>
+    <w:lvl w:ilvl="7" w:tplc="04090003" w:tentative="1">
+      <w:start w:val="1"/>
+      <w:numFmt w:val="bullet"/>
+      <w:lvlText w:val="o"/>
+      <w:lvlJc w:val="left"/>
+      <w:pPr>
+        <w:ind w:left="5760" w:hanging="360"/>
+      </w:pPr>
+      <w:rPr>
+        <w:rFonts w:ascii="Courier New" w:hAnsi="Courier New" w:cs="Courier New" w:hint="default"/>
+      </w:rPr>
+    </w:lvl>
+    <w:lvl w:ilvl="8" w:tplc="04090005" w:tentative="1">
+      <w:start w:val="1"/>
+      <w:numFmt w:val="bullet"/>
+      <w:lvlText w:val=""/>
+      <w:lvlJc w:val="left"/>
+      <w:pPr>
+        <w:ind w:left="6480" w:hanging="360"/>
+      </w:pPr>
+      <w:rPr>
+        <w:rFonts w:ascii="Wingdings" w:hAnsi="Wingdings" w:hint="default"/>
+      </w:rPr>
+    </w:lvl>
+  </w:abstractNum>
+  <w:abstractNum w:abstractNumId="5" w15:restartNumberingAfterBreak="0">
     <w:nsid w:val="38D915D0"/>
     <w:multiLevelType w:val="hybridMultilevel"/>
     <w:tmpl w:val="3A901C9A"/>
@@ -1089,7 +2650,7 @@
       </w:pPr>
     </w:lvl>
   </w:abstractNum>
-  <w:abstractNum w:abstractNumId="1" w15:restartNumberingAfterBreak="0">
+  <w:abstractNum w:abstractNumId="6" w15:restartNumberingAfterBreak="0">
     <w:nsid w:val="494E000B"/>
     <w:multiLevelType w:val="hybridMultilevel"/>
     <w:tmpl w:val="A8CACE3C"/>
@@ -1202,7 +2763,7 @@
       </w:rPr>
     </w:lvl>
   </w:abstractNum>
-  <w:abstractNum w:abstractNumId="2" w15:restartNumberingAfterBreak="0">
+  <w:abstractNum w:abstractNumId="7" w15:restartNumberingAfterBreak="0">
     <w:nsid w:val="4EAB2F56"/>
     <w:multiLevelType w:val="hybridMultilevel"/>
     <w:tmpl w:val="865A9900"/>
@@ -1315,7 +2876,120 @@
       </w:rPr>
     </w:lvl>
   </w:abstractNum>
-  <w:abstractNum w:abstractNumId="3" w15:restartNumberingAfterBreak="0">
+  <w:abstractNum w:abstractNumId="8" w15:restartNumberingAfterBreak="0">
+    <w:nsid w:val="55C12581"/>
+    <w:multiLevelType w:val="hybridMultilevel"/>
+    <w:tmpl w:val="1ECE2856"/>
+    <w:lvl w:ilvl="0" w:tplc="04090001">
+      <w:start w:val="1"/>
+      <w:numFmt w:val="bullet"/>
+      <w:lvlText w:val=""/>
+      <w:lvlJc w:val="left"/>
+      <w:pPr>
+        <w:ind w:left="720" w:hanging="360"/>
+      </w:pPr>
+      <w:rPr>
+        <w:rFonts w:ascii="Symbol" w:hAnsi="Symbol" w:hint="default"/>
+      </w:rPr>
+    </w:lvl>
+    <w:lvl w:ilvl="1" w:tplc="04090003" w:tentative="1">
+      <w:start w:val="1"/>
+      <w:numFmt w:val="bullet"/>
+      <w:lvlText w:val="o"/>
+      <w:lvlJc w:val="left"/>
+      <w:pPr>
+        <w:ind w:left="1440" w:hanging="360"/>
+      </w:pPr>
+      <w:rPr>
+        <w:rFonts w:ascii="Courier New" w:hAnsi="Courier New" w:cs="Courier New" w:hint="default"/>
+      </w:rPr>
+    </w:lvl>
+    <w:lvl w:ilvl="2" w:tplc="04090005" w:tentative="1">
+      <w:start w:val="1"/>
+      <w:numFmt w:val="bullet"/>
+      <w:lvlText w:val=""/>
+      <w:lvlJc w:val="left"/>
+      <w:pPr>
+        <w:ind w:left="2160" w:hanging="360"/>
+      </w:pPr>
+      <w:rPr>
+        <w:rFonts w:ascii="Wingdings" w:hAnsi="Wingdings" w:hint="default"/>
+      </w:rPr>
+    </w:lvl>
+    <w:lvl w:ilvl="3" w:tplc="04090001" w:tentative="1">
+      <w:start w:val="1"/>
+      <w:numFmt w:val="bullet"/>
+      <w:lvlText w:val=""/>
+      <w:lvlJc w:val="left"/>
+      <w:pPr>
+        <w:ind w:left="2880" w:hanging="360"/>
+      </w:pPr>
+      <w:rPr>
+        <w:rFonts w:ascii="Symbol" w:hAnsi="Symbol" w:hint="default"/>
+      </w:rPr>
+    </w:lvl>
+    <w:lvl w:ilvl="4" w:tplc="04090003" w:tentative="1">
+      <w:start w:val="1"/>
+      <w:numFmt w:val="bullet"/>
+      <w:lvlText w:val="o"/>
+      <w:lvlJc w:val="left"/>
+      <w:pPr>
+        <w:ind w:left="3600" w:hanging="360"/>
+      </w:pPr>
+      <w:rPr>
+        <w:rFonts w:ascii="Courier New" w:hAnsi="Courier New" w:cs="Courier New" w:hint="default"/>
+      </w:rPr>
+    </w:lvl>
+    <w:lvl w:ilvl="5" w:tplc="04090005" w:tentative="1">
+      <w:start w:val="1"/>
+      <w:numFmt w:val="bullet"/>
+      <w:lvlText w:val=""/>
+      <w:lvlJc w:val="left"/>
+      <w:pPr>
+        <w:ind w:left="4320" w:hanging="360"/>
+      </w:pPr>
+      <w:rPr>
+        <w:rFonts w:ascii="Wingdings" w:hAnsi="Wingdings" w:hint="default"/>
+      </w:rPr>
+    </w:lvl>
+    <w:lvl w:ilvl="6" w:tplc="04090001" w:tentative="1">
+      <w:start w:val="1"/>
+      <w:numFmt w:val="bullet"/>
+      <w:lvlText w:val=""/>
+      <w:lvlJc w:val="left"/>
+      <w:pPr>
+        <w:ind w:left="5040" w:hanging="360"/>
+      </w:pPr>
+      <w:rPr>
+        <w:rFonts w:ascii="Symbol" w:hAnsi="Symbol" w:hint="default"/>
+      </w:rPr>
+    </w:lvl>
+    <w:lvl w:ilvl="7" w:tplc="04090003" w:tentative="1">
+      <w:start w:val="1"/>
+      <w:numFmt w:val="bullet"/>
+      <w:lvlText w:val="o"/>
+      <w:lvlJc w:val="left"/>
+      <w:pPr>
+        <w:ind w:left="5760" w:hanging="360"/>
+      </w:pPr>
+      <w:rPr>
+        <w:rFonts w:ascii="Courier New" w:hAnsi="Courier New" w:cs="Courier New" w:hint="default"/>
+      </w:rPr>
+    </w:lvl>
+    <w:lvl w:ilvl="8" w:tplc="04090005" w:tentative="1">
+      <w:start w:val="1"/>
+      <w:numFmt w:val="bullet"/>
+      <w:lvlText w:val=""/>
+      <w:lvlJc w:val="left"/>
+      <w:pPr>
+        <w:ind w:left="6480" w:hanging="360"/>
+      </w:pPr>
+      <w:rPr>
+        <w:rFonts w:ascii="Wingdings" w:hAnsi="Wingdings" w:hint="default"/>
+      </w:rPr>
+    </w:lvl>
+  </w:abstractNum>
+  <w:abstractNum w:abstractNumId="9" w15:restartNumberingAfterBreak="0">
     <w:nsid w:val="58E47B65"/>
     <w:multiLevelType w:val="hybridMultilevel"/>
     <w:tmpl w:val="3482B912"/>
@@ -1428,7 +3102,7 @@
       </w:rPr>
     </w:lvl>
   </w:abstractNum>
-  <w:abstractNum w:abstractNumId="4" w15:restartNumberingAfterBreak="0">
+  <w:abstractNum w:abstractNumId="10" w15:restartNumberingAfterBreak="0">
     <w:nsid w:val="6B8C37DF"/>
     <w:multiLevelType w:val="hybridMultilevel"/>
     <w:tmpl w:val="3D4275D6"/>
@@ -1541,20 +3215,246 @@
       </w:rPr>
     </w:lvl>
   </w:abstractNum>
+  <w:abstractNum w:abstractNumId="11" w15:restartNumberingAfterBreak="0">
+    <w:nsid w:val="6BF268F0"/>
+    <w:multiLevelType w:val="hybridMultilevel"/>
+    <w:tmpl w:val="1ED067FA"/>
+    <w:lvl w:ilvl="0" w:tplc="04090001">
+      <w:start w:val="1"/>
+      <w:numFmt w:val="bullet"/>
+      <w:lvlText w:val=""/>
+      <w:lvlJc w:val="left"/>
+      <w:pPr>
+        <w:ind w:left="720" w:hanging="360"/>
+      </w:pPr>
+      <w:rPr>
+        <w:rFonts w:ascii="Symbol" w:hAnsi="Symbol" w:hint="default"/>
+      </w:rPr>
+    </w:lvl>
+    <w:lvl w:ilvl="1" w:tplc="04090003" w:tentative="1">
+      <w:start w:val="1"/>
+      <w:numFmt w:val="bullet"/>
+      <w:lvlText w:val="o"/>
+      <w:lvlJc w:val="left"/>
+      <w:pPr>
+        <w:ind w:left="1440" w:hanging="360"/>
+      </w:pPr>
+      <w:rPr>
+        <w:rFonts w:ascii="Courier New" w:hAnsi="Courier New" w:cs="Courier New" w:hint="default"/>
+      </w:rPr>
+    </w:lvl>
+    <w:lvl w:ilvl="2" w:tplc="04090005" w:tentative="1">
+      <w:start w:val="1"/>
+      <w:numFmt w:val="bullet"/>
+      <w:lvlText w:val=""/>
+      <w:lvlJc w:val="left"/>
+      <w:pPr>
+        <w:ind w:left="2160" w:hanging="360"/>
+      </w:pPr>
+      <w:rPr>
+        <w:rFonts w:ascii="Wingdings" w:hAnsi="Wingdings" w:hint="default"/>
+      </w:rPr>
+    </w:lvl>
+    <w:lvl w:ilvl="3" w:tplc="04090001" w:tentative="1">
+      <w:start w:val="1"/>
+      <w:numFmt w:val="bullet"/>
+      <w:lvlText w:val=""/>
+      <w:lvlJc w:val="left"/>
+      <w:pPr>
+        <w:ind w:left="2880" w:hanging="360"/>
+      </w:pPr>
+      <w:rPr>
+        <w:rFonts w:ascii="Symbol" w:hAnsi="Symbol" w:hint="default"/>
+      </w:rPr>
+    </w:lvl>
+    <w:lvl w:ilvl="4" w:tplc="04090003" w:tentative="1">
+      <w:start w:val="1"/>
+      <w:numFmt w:val="bullet"/>
+      <w:lvlText w:val="o"/>
+      <w:lvlJc w:val="left"/>
+      <w:pPr>
+        <w:ind w:left="3600" w:hanging="360"/>
+      </w:pPr>
+      <w:rPr>
+        <w:rFonts w:ascii="Courier New" w:hAnsi="Courier New" w:cs="Courier New" w:hint="default"/>
+      </w:rPr>
+    </w:lvl>
+    <w:lvl w:ilvl="5" w:tplc="04090005" w:tentative="1">
+      <w:start w:val="1"/>
+      <w:numFmt w:val="bullet"/>
+      <w:lvlText w:val=""/>
+      <w:lvlJc w:val="left"/>
+      <w:pPr>
+        <w:ind w:left="4320" w:hanging="360"/>
+      </w:pPr>
+      <w:rPr>
+        <w:rFonts w:ascii="Wingdings" w:hAnsi="Wingdings" w:hint="default"/>
+      </w:rPr>
+    </w:lvl>
+    <w:lvl w:ilvl="6" w:tplc="04090001" w:tentative="1">
+      <w:start w:val="1"/>
+      <w:numFmt w:val="bullet"/>
+      <w:lvlText w:val=""/>
+      <w:lvlJc w:val="left"/>
+      <w:pPr>
+        <w:ind w:left="5040" w:hanging="360"/>
+      </w:pPr>
+      <w:rPr>
+        <w:rFonts w:ascii="Symbol" w:hAnsi="Symbol" w:hint="default"/>
+      </w:rPr>
+    </w:lvl>
+    <w:lvl w:ilvl="7" w:tplc="04090003" w:tentative="1">
+      <w:start w:val="1"/>
+      <w:numFmt w:val="bullet"/>
+      <w:lvlText w:val="o"/>
+      <w:lvlJc w:val="left"/>
+      <w:pPr>
+        <w:ind w:left="5760" w:hanging="360"/>
+      </w:pPr>
+      <w:rPr>
+        <w:rFonts w:ascii="Courier New" w:hAnsi="Courier New" w:cs="Courier New" w:hint="default"/>
+      </w:rPr>
+    </w:lvl>
+    <w:lvl w:ilvl="8" w:tplc="04090005" w:tentative="1">
+      <w:start w:val="1"/>
+      <w:numFmt w:val="bullet"/>
+      <w:lvlText w:val=""/>
+      <w:lvlJc w:val="left"/>
+      <w:pPr>
+        <w:ind w:left="6480" w:hanging="360"/>
+      </w:pPr>
+      <w:rPr>
+        <w:rFonts w:ascii="Wingdings" w:hAnsi="Wingdings" w:hint="default"/>
+      </w:rPr>
+    </w:lvl>
+  </w:abstractNum>
+  <w:abstractNum w:abstractNumId="12" w15:restartNumberingAfterBreak="0">
+    <w:nsid w:val="7BE01F4E"/>
+    <w:multiLevelType w:val="hybridMultilevel"/>
+    <w:tmpl w:val="E1F04720"/>
+    <w:lvl w:ilvl="0" w:tplc="0409000F">
+      <w:start w:val="1"/>
+      <w:numFmt w:val="decimal"/>
+      <w:lvlText w:val="%1."/>
+      <w:lvlJc w:val="left"/>
+      <w:pPr>
+        <w:ind w:left="720" w:hanging="360"/>
+      </w:pPr>
+      <w:rPr>
+        <w:rFonts w:hint="default"/>
+      </w:rPr>
+    </w:lvl>
+    <w:lvl w:ilvl="1" w:tplc="04090019">
+      <w:start w:val="1"/>
+      <w:numFmt w:val="lowerLetter"/>
+      <w:lvlText w:val="%2."/>
+      <w:lvlJc w:val="left"/>
+      <w:pPr>
+        <w:ind w:left="1440" w:hanging="360"/>
+      </w:pPr>
+    </w:lvl>
+    <w:lvl w:ilvl="2" w:tplc="0409001B" w:tentative="1">
+      <w:start w:val="1"/>
+      <w:numFmt w:val="lowerRoman"/>
+      <w:lvlText w:val="%3."/>
+      <w:lvlJc w:val="right"/>
+      <w:pPr>
+        <w:ind w:left="2160" w:hanging="180"/>
+      </w:pPr>
+    </w:lvl>
+    <w:lvl w:ilvl="3" w:tplc="0409000F" w:tentative="1">
+      <w:start w:val="1"/>
+      <w:numFmt w:val="decimal"/>
+      <w:lvlText w:val="%4."/>
+      <w:lvlJc w:val="left"/>
+      <w:pPr>
+        <w:ind w:left="2880" w:hanging="360"/>
+      </w:pPr>
+    </w:lvl>
+    <w:lvl w:ilvl="4" w:tplc="04090019" w:tentative="1">
+      <w:start w:val="1"/>
+      <w:numFmt w:val="lowerLetter"/>
+      <w:lvlText w:val="%5."/>
+      <w:lvlJc w:val="left"/>
+      <w:pPr>
+        <w:ind w:left="3600" w:hanging="360"/>
+      </w:pPr>
+    </w:lvl>
+    <w:lvl w:ilvl="5" w:tplc="0409001B" w:tentative="1">
+      <w:start w:val="1"/>
+      <w:numFmt w:val="lowerRoman"/>
+      <w:lvlText w:val="%6."/>
+      <w:lvlJc w:val="right"/>
+      <w:pPr>
+        <w:ind w:left="4320" w:hanging="180"/>
+      </w:pPr>
+    </w:lvl>
+    <w:lvl w:ilvl="6" w:tplc="0409000F" w:tentative="1">
+      <w:start w:val="1"/>
+      <w:numFmt w:val="decimal"/>
+      <w:lvlText w:val="%7."/>
+      <w:lvlJc w:val="left"/>
+      <w:pPr>
+        <w:ind w:left="5040" w:hanging="360"/>
+      </w:pPr>
+    </w:lvl>
+    <w:lvl w:ilvl="7" w:tplc="04090019" w:tentative="1">
+      <w:start w:val="1"/>
+      <w:numFmt w:val="lowerLetter"/>
+      <w:lvlText w:val="%8."/>
+      <w:lvlJc w:val="left"/>
+      <w:pPr>
+        <w:ind w:left="5760" w:hanging="360"/>
+      </w:pPr>
+    </w:lvl>
+    <w:lvl w:ilvl="8" w:tplc="0409001B" w:tentative="1">
+      <w:start w:val="1"/>
+      <w:numFmt w:val="lowerRoman"/>
+      <w:lvlText w:val="%9."/>
+      <w:lvlJc w:val="right"/>
+      <w:pPr>
+        <w:ind w:left="6480" w:hanging="180"/>
+      </w:pPr>
+    </w:lvl>
+  </w:abstractNum>
   <w:num w:numId="1" w16cid:durableId="2558094">
+    <w:abstractNumId w:val="10"/>
+  </w:num>
+  <w:num w:numId="2" w16cid:durableId="730229785">
+    <w:abstractNumId w:val="7"/>
+  </w:num>
+  <w:num w:numId="3" w16cid:durableId="1332834865">
+    <w:abstractNumId w:val="5"/>
+  </w:num>
+  <w:num w:numId="4" w16cid:durableId="1822887581">
+    <w:abstractNumId w:val="9"/>
+  </w:num>
+  <w:num w:numId="5" w16cid:durableId="658651508">
+    <w:abstractNumId w:val="6"/>
+  </w:num>
+  <w:num w:numId="6" w16cid:durableId="1501846872">
     <w:abstractNumId w:val="4"/>
   </w:num>
-  <w:num w:numId="2" w16cid:durableId="730229785">
+  <w:num w:numId="7" w16cid:durableId="2047637452">
+    <w:abstractNumId w:val="1"/>
+  </w:num>
+  <w:num w:numId="8" w16cid:durableId="872378596">
+    <w:abstractNumId w:val="3"/>
+  </w:num>
+  <w:num w:numId="9" w16cid:durableId="1346707288">
+    <w:abstractNumId w:val="0"/>
+  </w:num>
+  <w:num w:numId="10" w16cid:durableId="1902715124">
+    <w:abstractNumId w:val="11"/>
+  </w:num>
+  <w:num w:numId="11" w16cid:durableId="1096941608">
     <w:abstractNumId w:val="2"/>
   </w:num>
-  <w:num w:numId="3" w16cid:durableId="1332834865">
-    <w:abstractNumId w:val="0"/>
+  <w:num w:numId="12" w16cid:durableId="1164201113">
+    <w:abstractNumId w:val="8"/>
   </w:num>
-  <w:num w:numId="4" w16cid:durableId="1822887581">
-    <w:abstractNumId w:val="3"/>
-  </w:num>
-  <w:num w:numId="5" w16cid:durableId="658651508">
-    <w:abstractNumId w:val="1"/>
+  <w:num w:numId="13" w16cid:durableId="484855298">
+    <w:abstractNumId w:val="12"/>
   </w:num>
 </w:numbering>
 </file>
@@ -1959,6 +3859,7 @@
   <w:style w:type="paragraph" w:default="1" w:styleId="Normal">
     <w:name w:val="Normal"/>
     <w:qFormat/>
+    <w:rsid w:val="009910D9"/>
   </w:style>
   <w:style w:type="paragraph" w:styleId="Heading1">
     <w:name w:val="heading 1"/>
@@ -2257,6 +4158,37 @@
       <w:spacing w:after="100"/>
       <w:ind w:left="660"/>
     </w:pPr>
+  </w:style>
+  <w:style w:type="table" w:styleId="TableGrid">
+    <w:name w:val="Table Grid"/>
+    <w:basedOn w:val="TableNormal"/>
+    <w:uiPriority w:val="39"/>
+    <w:rsid w:val="00F00CDC"/>
+    <w:pPr>
+      <w:spacing w:after="0" w:line="240" w:lineRule="auto"/>
+    </w:pPr>
+    <w:tblPr>
+      <w:tblBorders>
+        <w:top w:val="single" w:sz="4" w:space="0" w:color="auto"/>
+        <w:left w:val="single" w:sz="4" w:space="0" w:color="auto"/>
+        <w:bottom w:val="single" w:sz="4" w:space="0" w:color="auto"/>
+        <w:right w:val="single" w:sz="4" w:space="0" w:color="auto"/>
+        <w:insideH w:val="single" w:sz="4" w:space="0" w:color="auto"/>
+        <w:insideV w:val="single" w:sz="4" w:space="0" w:color="auto"/>
+      </w:tblBorders>
+    </w:tblPr>
+  </w:style>
+  <w:style w:type="character" w:styleId="UnresolvedMention">
+    <w:name w:val="Unresolved Mention"/>
+    <w:basedOn w:val="DefaultParagraphFont"/>
+    <w:uiPriority w:val="99"/>
+    <w:semiHidden/>
+    <w:unhideWhenUsed/>
+    <w:rsid w:val="00674608"/>
+    <w:rPr>
+      <w:color w:val="605E5C"/>
+      <w:shd w:val="clear" w:color="auto" w:fill="E1DFDD"/>
+    </w:rPr>
   </w:style>
 </w:styles>
 </file>

</xml_diff>

<commit_message>
Fixed error in print size for camera
</commit_message>
<xml_diff>
--- a/Instructions.docx
+++ b/Instructions.docx
@@ -2615,21 +2615,49 @@
         <w:rPr>
           <w:highlight w:val="yellow"/>
         </w:rPr>
-        <w:t>[link to github repo]</w:t>
-      </w:r>
-      <w:r>
-        <w:t xml:space="preserve">. </w:t>
-      </w:r>
-    </w:p>
-    <w:p>
-      <w:r>
-        <w:t xml:space="preserve">Also available is the video build series at: </w:t>
-      </w:r>
+        <w:t xml:space="preserve">[link to </w:t>
+      </w:r>
+      <w:proofErr w:type="spellStart"/>
       <w:r>
         <w:rPr>
           <w:highlight w:val="yellow"/>
         </w:rPr>
-        <w:t>[link to youtube playlist]</w:t>
+        <w:t>github</w:t>
+      </w:r>
+      <w:proofErr w:type="spellEnd"/>
+      <w:r>
+        <w:rPr>
+          <w:highlight w:val="yellow"/>
+        </w:rPr>
+        <w:t xml:space="preserve"> repo]</w:t>
+      </w:r>
+      <w:r>
+        <w:t xml:space="preserve">. </w:t>
+      </w:r>
+    </w:p>
+    <w:p>
+      <w:r>
+        <w:t xml:space="preserve">Also available is the video build series at: </w:t>
+      </w:r>
+      <w:r>
+        <w:rPr>
+          <w:highlight w:val="yellow"/>
+        </w:rPr>
+        <w:t xml:space="preserve">[link to </w:t>
+      </w:r>
+      <w:proofErr w:type="spellStart"/>
+      <w:r>
+        <w:rPr>
+          <w:highlight w:val="yellow"/>
+        </w:rPr>
+        <w:t>youtube</w:t>
+      </w:r>
+      <w:proofErr w:type="spellEnd"/>
+      <w:r>
+        <w:rPr>
+          <w:highlight w:val="yellow"/>
+        </w:rPr>
+        <w:t xml:space="preserve"> playlist]</w:t>
       </w:r>
     </w:p>
     <w:p>
@@ -2683,7 +2711,15 @@
         </w:numPr>
       </w:pPr>
       <w:r>
-        <w:t>Processor must support AVX instructions (AVX, AVX2, etc)</w:t>
+        <w:t xml:space="preserve">Processor must support AVX instructions (AVX, AVX2, </w:t>
+      </w:r>
+      <w:proofErr w:type="spellStart"/>
+      <w:r>
+        <w:t>etc</w:t>
+      </w:r>
+      <w:proofErr w:type="spellEnd"/>
+      <w:r>
+        <w:t>)</w:t>
       </w:r>
       <w:r>
         <w:t xml:space="preserve">. Most processors made after 2015 support it. Most Celeron and Atom processors do not support AVX instructions. </w:t>
@@ -3184,7 +3220,13 @@
         <w:t>Layer Height:</w:t>
       </w:r>
       <w:r>
-        <w:t xml:space="preserve"> 1.6mm (or smaller). </w:t>
+        <w:t xml:space="preserve"> </w:t>
+      </w:r>
+      <w:r>
+        <w:t>.</w:t>
+      </w:r>
+      <w:r>
+        <w:t xml:space="preserve">16mm (or smaller). </w:t>
       </w:r>
     </w:p>
     <w:p>
@@ -3247,7 +3289,15 @@
     </w:p>
     <w:p>
       <w:r>
-        <w:t>The purpose of this part is to diffuse the light from the led light strip. The more translucent the material, the better. Generally cheap white PLA works great here.</w:t>
+        <w:t xml:space="preserve">The purpose of this part is to diffuse the light from the </w:t>
+      </w:r>
+      <w:proofErr w:type="spellStart"/>
+      <w:r>
+        <w:t>led</w:t>
+      </w:r>
+      <w:proofErr w:type="spellEnd"/>
+      <w:r>
+        <w:t xml:space="preserve"> light strip. The more translucent the material, the better. Generally cheap white PLA works great here.</w:t>
       </w:r>
     </w:p>
     <w:p>
@@ -3693,11 +3743,22 @@
           <w:numId w:val="13"/>
         </w:numPr>
       </w:pPr>
-      <w:r>
-        <w:t xml:space="preserve">Install </w:t>
-      </w:r>
-      <w:r>
-        <w:t xml:space="preserve">40mm Fan </w:t>
+      <w:hyperlink w:anchor="_Install_40mm_Fan" w:history="1">
+        <w:r>
+          <w:rPr>
+            <w:rStyle w:val="Hyperlink"/>
+          </w:rPr>
+          <w:t xml:space="preserve">Install </w:t>
+        </w:r>
+        <w:r>
+          <w:rPr>
+            <w:rStyle w:val="Hyperlink"/>
+          </w:rPr>
+          <w:t>40mm Fan</w:t>
+        </w:r>
+      </w:hyperlink>
+      <w:r>
+        <w:t xml:space="preserve"> </w:t>
       </w:r>
     </w:p>
     <w:p>
@@ -3708,18 +3769,32 @@
           <w:numId w:val="13"/>
         </w:numPr>
       </w:pPr>
-      <w:r>
-        <w:t xml:space="preserve">Install </w:t>
-      </w:r>
-      <w:r>
-        <w:t xml:space="preserve">LED </w:t>
-      </w:r>
-      <w:r>
-        <w:t>Dimmer</w:t>
-      </w:r>
-      <w:r>
-        <w:t xml:space="preserve"> with 4.7K resistor.</w:t>
-      </w:r>
+      <w:hyperlink w:anchor="_Install_LED_Dimmer" w:history="1">
+        <w:r>
+          <w:rPr>
+            <w:rStyle w:val="Hyperlink"/>
+          </w:rPr>
+          <w:t xml:space="preserve">Install </w:t>
+        </w:r>
+        <w:r>
+          <w:rPr>
+            <w:rStyle w:val="Hyperlink"/>
+          </w:rPr>
+          <w:t xml:space="preserve">LED </w:t>
+        </w:r>
+        <w:r>
+          <w:rPr>
+            <w:rStyle w:val="Hyperlink"/>
+          </w:rPr>
+          <w:t>Dimmer</w:t>
+        </w:r>
+        <w:r>
+          <w:rPr>
+            <w:rStyle w:val="Hyperlink"/>
+          </w:rPr>
+          <w:t xml:space="preserve"> with 4.7K resistor.</w:t>
+        </w:r>
+      </w:hyperlink>
     </w:p>
     <w:p>
       <w:pPr>
@@ -3729,12 +3804,20 @@
           <w:numId w:val="13"/>
         </w:numPr>
       </w:pPr>
-      <w:r>
-        <w:t xml:space="preserve">Install </w:t>
-      </w:r>
-      <w:r>
-        <w:t>12v Jack</w:t>
-      </w:r>
+      <w:hyperlink w:anchor="_Install_Power_Jack" w:history="1">
+        <w:r>
+          <w:rPr>
+            <w:rStyle w:val="Hyperlink"/>
+          </w:rPr>
+          <w:t xml:space="preserve">Install </w:t>
+        </w:r>
+        <w:r>
+          <w:rPr>
+            <w:rStyle w:val="Hyperlink"/>
+          </w:rPr>
+          <w:t>12v Jack</w:t>
+        </w:r>
+      </w:hyperlink>
     </w:p>
     <w:p>
       <w:pPr>
@@ -3744,12 +3827,20 @@
           <w:numId w:val="13"/>
         </w:numPr>
       </w:pPr>
-      <w:r>
-        <w:t xml:space="preserve">Install </w:t>
-      </w:r>
-      <w:r>
-        <w:t>Power switch</w:t>
-      </w:r>
+      <w:hyperlink w:anchor="_Install_Power_Button" w:history="1">
+        <w:r>
+          <w:rPr>
+            <w:rStyle w:val="Hyperlink"/>
+          </w:rPr>
+          <w:t xml:space="preserve">Install </w:t>
+        </w:r>
+        <w:r>
+          <w:rPr>
+            <w:rStyle w:val="Hyperlink"/>
+          </w:rPr>
+          <w:t>Power switch</w:t>
+        </w:r>
+      </w:hyperlink>
     </w:p>
     <w:p>
       <w:pPr>
@@ -3759,9 +3850,14 @@
           <w:numId w:val="13"/>
         </w:numPr>
       </w:pPr>
-      <w:r>
-        <w:t>Install Arduino Uno</w:t>
-      </w:r>
+      <w:hyperlink w:anchor="_Install_the_Arduino" w:history="1">
+        <w:r>
+          <w:rPr>
+            <w:rStyle w:val="Hyperlink"/>
+          </w:rPr>
+          <w:t>Install Arduino Uno</w:t>
+        </w:r>
+      </w:hyperlink>
     </w:p>
     <w:p>
       <w:pPr>
@@ -3771,9 +3867,14 @@
           <w:numId w:val="13"/>
         </w:numPr>
       </w:pPr>
-      <w:r>
-        <w:t>Install Motor Shield</w:t>
-      </w:r>
+      <w:hyperlink w:anchor="_Install_the_CNC" w:history="1">
+        <w:r>
+          <w:rPr>
+            <w:rStyle w:val="Hyperlink"/>
+          </w:rPr>
+          <w:t>Install Motor Shield</w:t>
+        </w:r>
+      </w:hyperlink>
     </w:p>
     <w:p>
       <w:pPr>
@@ -3783,9 +3884,14 @@
           <w:numId w:val="13"/>
         </w:numPr>
       </w:pPr>
-      <w:r>
-        <w:t>Connect all 12v power lines and ground</w:t>
-      </w:r>
+      <w:hyperlink w:anchor="_Connect_up_power" w:history="1">
+        <w:r>
+          <w:rPr>
+            <w:rStyle w:val="Hyperlink"/>
+          </w:rPr>
+          <w:t>Connect all 12v power lines and ground</w:t>
+        </w:r>
+      </w:hyperlink>
     </w:p>
     <w:p>
       <w:pPr>
@@ -3904,7 +4010,15 @@
         <w:t>A</w:t>
       </w:r>
       <w:r>
-        <w:t>djust Vref on motors</w:t>
+        <w:t xml:space="preserve">djust </w:t>
+      </w:r>
+      <w:proofErr w:type="spellStart"/>
+      <w:r>
+        <w:t>Vref</w:t>
+      </w:r>
+      <w:proofErr w:type="spellEnd"/>
+      <w:r>
+        <w:t xml:space="preserve"> on motors</w:t>
       </w:r>
     </w:p>
     <w:p>
@@ -3938,6 +4052,8 @@
         <w:pStyle w:val="Heading4"/>
       </w:pPr>
       <w:bookmarkStart w:id="39" w:name="_Toc128553596"/>
+      <w:bookmarkStart w:id="40" w:name="_Install_40mm_Fan"/>
+      <w:bookmarkEnd w:id="40"/>
       <w:r>
         <w:t>Install 40mm Fan</w:t>
       </w:r>
@@ -3973,11 +4089,13 @@
       <w:pPr>
         <w:pStyle w:val="Heading4"/>
       </w:pPr>
-      <w:bookmarkStart w:id="40" w:name="_Toc128553597"/>
+      <w:bookmarkStart w:id="41" w:name="_Toc128553597"/>
+      <w:bookmarkStart w:id="42" w:name="_Install_LED_Dimmer"/>
+      <w:bookmarkEnd w:id="42"/>
       <w:r>
         <w:t>Install LED Dimmer</w:t>
       </w:r>
-      <w:bookmarkEnd w:id="40"/>
+      <w:bookmarkEnd w:id="41"/>
     </w:p>
     <w:p>
       <w:r>
@@ -4039,11 +4157,13 @@
       <w:pPr>
         <w:pStyle w:val="Heading4"/>
       </w:pPr>
-      <w:bookmarkStart w:id="41" w:name="_Toc128553598"/>
+      <w:bookmarkStart w:id="43" w:name="_Toc128553598"/>
+      <w:bookmarkStart w:id="44" w:name="_Install_Power_Jack"/>
+      <w:bookmarkEnd w:id="44"/>
       <w:r>
         <w:t>Install Power Jack (12v)</w:t>
       </w:r>
-      <w:bookmarkEnd w:id="41"/>
+      <w:bookmarkEnd w:id="43"/>
     </w:p>
     <w:p>
       <w:r>
@@ -4081,12 +4201,17 @@
       <w:pPr>
         <w:pStyle w:val="Heading4"/>
       </w:pPr>
-      <w:bookmarkStart w:id="42" w:name="_Toc128553599"/>
+      <w:bookmarkStart w:id="45" w:name="_Toc128553599"/>
+      <w:bookmarkStart w:id="46" w:name="_Install_Power_Button"/>
+      <w:bookmarkEnd w:id="46"/>
       <w:r>
         <w:lastRenderedPageBreak/>
-        <w:t>Install Power Button</w:t>
-      </w:r>
-      <w:bookmarkEnd w:id="42"/>
+        <w:t xml:space="preserve">Install Power </w:t>
+      </w:r>
+      <w:bookmarkEnd w:id="45"/>
+      <w:r>
+        <w:t>Switch</w:t>
+      </w:r>
     </w:p>
     <w:p>
       <w:r>
@@ -4118,15 +4243,25 @@
       <w:pPr>
         <w:pStyle w:val="Heading4"/>
       </w:pPr>
-      <w:bookmarkStart w:id="43" w:name="_Toc128553600"/>
+      <w:bookmarkStart w:id="47" w:name="_Toc128553600"/>
+      <w:bookmarkStart w:id="48" w:name="_Install_the_Arduino"/>
+      <w:bookmarkEnd w:id="48"/>
       <w:r>
         <w:t>Install the Arduino Uno</w:t>
       </w:r>
-      <w:bookmarkEnd w:id="43"/>
-    </w:p>
-    <w:p>
-      <w:r>
-        <w:t xml:space="preserve">The Arduino Uno should drop right into the box and us the usb </w:t>
+      <w:bookmarkEnd w:id="47"/>
+    </w:p>
+    <w:p>
+      <w:r>
+        <w:t xml:space="preserve">The Arduino Uno should drop right into the box and us the </w:t>
+      </w:r>
+      <w:proofErr w:type="spellStart"/>
+      <w:r>
+        <w:t>usb</w:t>
+      </w:r>
+      <w:proofErr w:type="spellEnd"/>
+      <w:r>
+        <w:t xml:space="preserve"> </w:t>
       </w:r>
       <w:r>
         <w:t xml:space="preserve">hole for alignment. The Arduino is secured by M3 x 5mm screws. </w:t>
@@ -4145,11 +4280,13 @@
       <w:pPr>
         <w:pStyle w:val="Heading4"/>
       </w:pPr>
-      <w:bookmarkStart w:id="44" w:name="_Toc128553601"/>
+      <w:bookmarkStart w:id="49" w:name="_Toc128553601"/>
+      <w:bookmarkStart w:id="50" w:name="_Install_the_CNC"/>
+      <w:bookmarkEnd w:id="50"/>
       <w:r>
         <w:t>Install the CNC Motor Shield</w:t>
       </w:r>
-      <w:bookmarkEnd w:id="44"/>
+      <w:bookmarkEnd w:id="49"/>
     </w:p>
     <w:p>
       <w:r>
@@ -4195,11 +4332,13 @@
       <w:pPr>
         <w:pStyle w:val="Heading4"/>
       </w:pPr>
-      <w:bookmarkStart w:id="45" w:name="_Toc128553602"/>
+      <w:bookmarkStart w:id="51" w:name="_Toc128553602"/>
+      <w:bookmarkStart w:id="52" w:name="_Connect_up_power"/>
+      <w:bookmarkEnd w:id="52"/>
       <w:r>
         <w:t>Connect up power wires and ground</w:t>
       </w:r>
-      <w:bookmarkEnd w:id="45"/>
+      <w:bookmarkEnd w:id="51"/>
     </w:p>
     <w:p>
       <w:r>
@@ -4312,12 +4451,12 @@
       <w:pPr>
         <w:pStyle w:val="Heading2"/>
       </w:pPr>
-      <w:bookmarkStart w:id="46" w:name="_Toc128553603"/>
+      <w:bookmarkStart w:id="53" w:name="_Toc128553603"/>
       <w:r>
         <w:lastRenderedPageBreak/>
         <w:t>Parts List</w:t>
       </w:r>
-      <w:bookmarkEnd w:id="46"/>
+      <w:bookmarkEnd w:id="53"/>
       <w:r>
         <w:t xml:space="preserve"> </w:t>
       </w:r>
@@ -4340,17 +4479,18 @@
           <w:p>
             <w:pPr>
               <w:pStyle w:val="Heading4"/>
+              <w:outlineLvl w:val="3"/>
             </w:pPr>
-            <w:bookmarkStart w:id="47" w:name="_Classifier_Parts"/>
-            <w:bookmarkStart w:id="48" w:name="_Toc128553604"/>
-            <w:bookmarkEnd w:id="47"/>
+            <w:bookmarkStart w:id="54" w:name="_Classifier_Parts"/>
+            <w:bookmarkStart w:id="55" w:name="_Toc128553604"/>
+            <w:bookmarkEnd w:id="54"/>
             <w:r>
               <w:t>Electronics and Enclosure</w:t>
             </w:r>
             <w:r>
               <w:t xml:space="preserve"> Parts</w:t>
             </w:r>
-            <w:bookmarkEnd w:id="48"/>
+            <w:bookmarkEnd w:id="55"/>
           </w:p>
         </w:tc>
         <w:tc>
@@ -4857,12 +4997,13 @@
           <w:p>
             <w:pPr>
               <w:pStyle w:val="Heading4"/>
+              <w:outlineLvl w:val="3"/>
             </w:pPr>
-            <w:bookmarkStart w:id="49" w:name="_Toc128553605"/>
+            <w:bookmarkStart w:id="56" w:name="_Toc128553605"/>
             <w:r>
               <w:t>Classifier Parts</w:t>
             </w:r>
-            <w:bookmarkEnd w:id="49"/>
+            <w:bookmarkEnd w:id="56"/>
           </w:p>
         </w:tc>
         <w:tc>
@@ -4880,6 +5021,7 @@
           <w:p>
             <w:pPr>
               <w:pStyle w:val="Heading4"/>
+              <w:outlineLvl w:val="3"/>
             </w:pPr>
           </w:p>
         </w:tc>
@@ -4898,6 +5040,7 @@
           <w:p>
             <w:pPr>
               <w:pStyle w:val="Heading4"/>
+              <w:outlineLvl w:val="3"/>
             </w:pPr>
           </w:p>
         </w:tc>
@@ -4916,6 +5059,7 @@
           <w:p>
             <w:pPr>
               <w:pStyle w:val="Heading4"/>
+              <w:outlineLvl w:val="3"/>
             </w:pPr>
           </w:p>
         </w:tc>
@@ -4934,6 +5078,7 @@
           <w:p>
             <w:pPr>
               <w:pStyle w:val="Heading4"/>
+              <w:outlineLvl w:val="3"/>
             </w:pPr>
           </w:p>
         </w:tc>
@@ -4952,6 +5097,7 @@
           <w:p>
             <w:pPr>
               <w:pStyle w:val="Heading4"/>
+              <w:outlineLvl w:val="3"/>
             </w:pPr>
           </w:p>
         </w:tc>
@@ -7313,6 +7459,18 @@
       <w:shd w:val="clear" w:color="auto" w:fill="E1DFDD"/>
     </w:rPr>
   </w:style>
+  <w:style w:type="character" w:styleId="FollowedHyperlink">
+    <w:name w:val="FollowedHyperlink"/>
+    <w:basedOn w:val="DefaultParagraphFont"/>
+    <w:uiPriority w:val="99"/>
+    <w:semiHidden/>
+    <w:unhideWhenUsed/>
+    <w:rsid w:val="00FE1385"/>
+    <w:rPr>
+      <w:color w:val="954F72" w:themeColor="followedHyperlink"/>
+      <w:u w:val="single"/>
+    </w:rPr>
+  </w:style>
 </w:styles>
 </file>
 

</xml_diff>